<commit_message>
Practica2 PDS terminada, Practica 5 de Micros terminada
</commit_message>
<xml_diff>
--- a/TERCERO/Microprocesadores/Practica5/Practica5_JaimeArana_ManuelFerrero.docx
+++ b/TERCERO/Microprocesadores/Practica5/Practica5_JaimeArana_ManuelFerrero.docx
@@ -4,7 +4,7 @@
   <w:body>
     <w:p>
       <w:pPr>
-        <w:jc w:val="center"/>
+        <w:ind w:left="2160" w:firstLine="720"/>
         <w:rPr>
           <w:rFonts w:asciiTheme="minorHAnsi" w:eastAsia="Times New Roman" w:hAnsiTheme="minorHAnsi" w:cstheme="minorHAnsi"/>
           <w:b/>
@@ -17,7 +17,7 @@
     </w:p>
     <w:p>
       <w:pPr>
-        <w:jc w:val="center"/>
+        <w:ind w:left="2160" w:firstLine="720"/>
         <w:rPr>
           <w:rFonts w:asciiTheme="minorHAnsi" w:eastAsia="Times New Roman" w:hAnsiTheme="minorHAnsi" w:cstheme="minorHAnsi"/>
           <w:b/>
@@ -27,10 +27,7 @@
           <w:u w:val="single"/>
         </w:rPr>
       </w:pPr>
-    </w:p>
-    <w:p>
-      <w:pPr>
-        <w:jc w:val="center"/>
+      <w:r>
         <w:rPr>
           <w:rFonts w:asciiTheme="minorHAnsi" w:eastAsia="Times New Roman" w:hAnsiTheme="minorHAnsi" w:cstheme="minorHAnsi"/>
           <w:b/>
@@ -39,7 +36,8 @@
           <w:szCs w:val="160"/>
           <w:u w:val="single"/>
         </w:rPr>
-      </w:pPr>
+        <w:t xml:space="preserve">Práctica </w:t>
+      </w:r>
       <w:r>
         <w:rPr>
           <w:rFonts w:asciiTheme="minorHAnsi" w:eastAsia="Times New Roman" w:hAnsiTheme="minorHAnsi" w:cstheme="minorHAnsi"/>
@@ -49,7 +47,7 @@
           <w:szCs w:val="160"/>
           <w:u w:val="single"/>
         </w:rPr>
-        <w:t xml:space="preserve">Práctica </w:t>
+        <w:t>5</w:t>
       </w:r>
       <w:r>
         <w:rPr>
@@ -60,7 +58,7 @@
           <w:szCs w:val="160"/>
           <w:u w:val="single"/>
         </w:rPr>
-        <w:t>5</w:t>
+        <w:t xml:space="preserve"> – </w:t>
       </w:r>
       <w:r>
         <w:rPr>
@@ -71,17 +69,6 @@
           <w:szCs w:val="160"/>
           <w:u w:val="single"/>
         </w:rPr>
-        <w:t xml:space="preserve"> – </w:t>
-      </w:r>
-      <w:r>
-        <w:rPr>
-          <w:rFonts w:asciiTheme="minorHAnsi" w:eastAsia="Times New Roman" w:hAnsiTheme="minorHAnsi" w:cstheme="minorHAnsi"/>
-          <w:b/>
-          <w:bCs/>
-          <w:sz w:val="40"/>
-          <w:szCs w:val="160"/>
-          <w:u w:val="single"/>
-        </w:rPr>
         <w:t>Interrupciones</w:t>
       </w:r>
     </w:p>
@@ -201,6 +188,7 @@
     </w:p>
     <w:p>
       <w:pPr>
+        <w:jc w:val="center"/>
         <w:rPr>
           <w:rFonts w:asciiTheme="minorHAnsi" w:hAnsiTheme="minorHAnsi" w:cstheme="minorHAnsi"/>
           <w:b/>
@@ -214,6 +202,52 @@
       <w:r>
         <w:rPr>
           <w:rFonts w:asciiTheme="minorHAnsi" w:hAnsiTheme="minorHAnsi" w:cstheme="minorHAnsi"/>
+          <w:noProof/>
+          <w:sz w:val="28"/>
+          <w:szCs w:val="28"/>
+        </w:rPr>
+        <w:drawing>
+          <wp:inline distT="0" distB="0" distL="0" distR="0" wp14:anchorId="6EA233A3" wp14:editId="6A4E6EF1">
+            <wp:extent cx="7110132" cy="5285509"/>
+            <wp:effectExtent l="0" t="0" r="0" b="0"/>
+            <wp:docPr id="2" name="Imagen 2" descr="Interfaz de usuario gráfica, Texto, Aplicación&#10;&#10;Descripción generada automáticamente"/>
+            <wp:cNvGraphicFramePr>
+              <a:graphicFrameLocks xmlns:a="http://schemas.openxmlformats.org/drawingml/2006/main" noChangeAspect="1"/>
+            </wp:cNvGraphicFramePr>
+            <a:graphic xmlns:a="http://schemas.openxmlformats.org/drawingml/2006/main">
+              <a:graphicData uri="http://schemas.openxmlformats.org/drawingml/2006/picture">
+                <pic:pic xmlns:pic="http://schemas.openxmlformats.org/drawingml/2006/picture">
+                  <pic:nvPicPr>
+                    <pic:cNvPr id="2" name="Imagen 2" descr="Interfaz de usuario gráfica, Texto, Aplicación&#10;&#10;Descripción generada automáticamente"/>
+                    <pic:cNvPicPr/>
+                  </pic:nvPicPr>
+                  <pic:blipFill>
+                    <a:blip r:embed="rId7"/>
+                    <a:stretch>
+                      <a:fillRect/>
+                    </a:stretch>
+                  </pic:blipFill>
+                  <pic:spPr>
+                    <a:xfrm>
+                      <a:off x="0" y="0"/>
+                      <a:ext cx="7257414" cy="5394995"/>
+                    </a:xfrm>
+                    <a:prstGeom prst="rect">
+                      <a:avLst/>
+                    </a:prstGeom>
+                  </pic:spPr>
+                </pic:pic>
+              </a:graphicData>
+            </a:graphic>
+          </wp:inline>
+        </w:drawing>
+      </w:r>
+    </w:p>
+    <w:p>
+      <w:pPr>
+        <w:jc w:val="center"/>
+        <w:rPr>
+          <w:rFonts w:asciiTheme="minorHAnsi" w:hAnsiTheme="minorHAnsi" w:cstheme="minorHAnsi"/>
           <w:b/>
           <w:bCs/>
           <w:noProof/>
@@ -221,6 +255,244 @@
           <w:szCs w:val="28"/>
           <w:u w:val="single"/>
         </w:rPr>
+      </w:pPr>
+      <w:r>
+        <w:rPr>
+          <w:rFonts w:asciiTheme="minorHAnsi" w:hAnsiTheme="minorHAnsi" w:cstheme="minorHAnsi"/>
+          <w:noProof/>
+          <w:sz w:val="28"/>
+          <w:szCs w:val="28"/>
+        </w:rPr>
+        <w:lastRenderedPageBreak/>
+        <w:drawing>
+          <wp:inline distT="0" distB="0" distL="0" distR="0" wp14:anchorId="1FBE3497" wp14:editId="41C9E397">
+            <wp:extent cx="6905206" cy="3622963"/>
+            <wp:effectExtent l="0" t="0" r="0" b="0"/>
+            <wp:docPr id="3" name="Imagen 3" descr="Interfaz de usuario gráfica, Texto, Aplicación, Correo electrónico&#10;&#10;Descripción generada automáticamente"/>
+            <wp:cNvGraphicFramePr>
+              <a:graphicFrameLocks xmlns:a="http://schemas.openxmlformats.org/drawingml/2006/main" noChangeAspect="1"/>
+            </wp:cNvGraphicFramePr>
+            <a:graphic xmlns:a="http://schemas.openxmlformats.org/drawingml/2006/main">
+              <a:graphicData uri="http://schemas.openxmlformats.org/drawingml/2006/picture">
+                <pic:pic xmlns:pic="http://schemas.openxmlformats.org/drawingml/2006/picture">
+                  <pic:nvPicPr>
+                    <pic:cNvPr id="3" name="Imagen 3" descr="Interfaz de usuario gráfica, Texto, Aplicación, Correo electrónico&#10;&#10;Descripción generada automáticamente"/>
+                    <pic:cNvPicPr/>
+                  </pic:nvPicPr>
+                  <pic:blipFill>
+                    <a:blip r:embed="rId8"/>
+                    <a:stretch>
+                      <a:fillRect/>
+                    </a:stretch>
+                  </pic:blipFill>
+                  <pic:spPr>
+                    <a:xfrm>
+                      <a:off x="0" y="0"/>
+                      <a:ext cx="7005818" cy="3675751"/>
+                    </a:xfrm>
+                    <a:prstGeom prst="rect">
+                      <a:avLst/>
+                    </a:prstGeom>
+                  </pic:spPr>
+                </pic:pic>
+              </a:graphicData>
+            </a:graphic>
+          </wp:inline>
+        </w:drawing>
+      </w:r>
+    </w:p>
+    <w:p>
+      <w:pPr>
+        <w:rPr>
+          <w:rFonts w:asciiTheme="minorHAnsi" w:hAnsiTheme="minorHAnsi" w:cstheme="minorHAnsi"/>
+          <w:b/>
+          <w:bCs/>
+          <w:noProof/>
+          <w:sz w:val="28"/>
+          <w:szCs w:val="28"/>
+          <w:u w:val="single"/>
+        </w:rPr>
+      </w:pPr>
+    </w:p>
+    <w:p>
+      <w:pPr>
+        <w:jc w:val="center"/>
+        <w:rPr>
+          <w:rFonts w:asciiTheme="minorHAnsi" w:hAnsiTheme="minorHAnsi" w:cstheme="minorHAnsi"/>
+          <w:noProof/>
+          <w:sz w:val="28"/>
+          <w:szCs w:val="28"/>
+          <w:u w:val="single"/>
+        </w:rPr>
+      </w:pPr>
+      <w:r>
+        <w:rPr>
+          <w:rFonts w:asciiTheme="minorHAnsi" w:hAnsiTheme="minorHAnsi" w:cstheme="minorHAnsi"/>
+          <w:noProof/>
+          <w:sz w:val="28"/>
+          <w:szCs w:val="28"/>
+          <w:u w:val="single"/>
+        </w:rPr>
+        <w:t>Interrupción Timer2</w:t>
+      </w:r>
+    </w:p>
+    <w:p>
+      <w:pPr>
+        <w:rPr>
+          <w:rFonts w:asciiTheme="minorHAnsi" w:hAnsiTheme="minorHAnsi" w:cstheme="minorHAnsi"/>
+          <w:b/>
+          <w:bCs/>
+          <w:noProof/>
+          <w:sz w:val="28"/>
+          <w:szCs w:val="28"/>
+          <w:u w:val="single"/>
+        </w:rPr>
+      </w:pPr>
+    </w:p>
+    <w:p>
+      <w:pPr>
+        <w:jc w:val="center"/>
+        <w:rPr>
+          <w:rFonts w:asciiTheme="minorHAnsi" w:hAnsiTheme="minorHAnsi" w:cstheme="minorHAnsi"/>
+          <w:noProof/>
+          <w:sz w:val="28"/>
+          <w:szCs w:val="28"/>
+        </w:rPr>
+      </w:pPr>
+      <w:r>
+        <w:rPr>
+          <w:rFonts w:asciiTheme="minorHAnsi" w:hAnsiTheme="minorHAnsi" w:cstheme="minorHAnsi"/>
+          <w:noProof/>
+          <w:sz w:val="28"/>
+          <w:szCs w:val="28"/>
+        </w:rPr>
+        <w:drawing>
+          <wp:inline distT="0" distB="0" distL="0" distR="0" wp14:anchorId="62E6B931" wp14:editId="75BBCF03">
+            <wp:extent cx="7051963" cy="3460382"/>
+            <wp:effectExtent l="0" t="0" r="0" b="6985"/>
+            <wp:docPr id="30" name="Imagen 30" descr="Interfaz de usuario gráfica, Texto, Aplicación, Correo electrónico&#10;&#10;Descripción generada automáticamente"/>
+            <wp:cNvGraphicFramePr>
+              <a:graphicFrameLocks xmlns:a="http://schemas.openxmlformats.org/drawingml/2006/main" noChangeAspect="1"/>
+            </wp:cNvGraphicFramePr>
+            <a:graphic xmlns:a="http://schemas.openxmlformats.org/drawingml/2006/main">
+              <a:graphicData uri="http://schemas.openxmlformats.org/drawingml/2006/picture">
+                <pic:pic xmlns:pic="http://schemas.openxmlformats.org/drawingml/2006/picture">
+                  <pic:nvPicPr>
+                    <pic:cNvPr id="30" name="Imagen 30" descr="Interfaz de usuario gráfica, Texto, Aplicación, Correo electrónico&#10;&#10;Descripción generada automáticamente"/>
+                    <pic:cNvPicPr/>
+                  </pic:nvPicPr>
+                  <pic:blipFill>
+                    <a:blip r:embed="rId9"/>
+                    <a:stretch>
+                      <a:fillRect/>
+                    </a:stretch>
+                  </pic:blipFill>
+                  <pic:spPr>
+                    <a:xfrm>
+                      <a:off x="0" y="0"/>
+                      <a:ext cx="7068810" cy="3468649"/>
+                    </a:xfrm>
+                    <a:prstGeom prst="rect">
+                      <a:avLst/>
+                    </a:prstGeom>
+                  </pic:spPr>
+                </pic:pic>
+              </a:graphicData>
+            </a:graphic>
+          </wp:inline>
+        </w:drawing>
+      </w:r>
+    </w:p>
+    <w:p>
+      <w:pPr>
+        <w:jc w:val="center"/>
+        <w:rPr>
+          <w:rFonts w:asciiTheme="minorHAnsi" w:hAnsiTheme="minorHAnsi" w:cstheme="minorHAnsi"/>
+          <w:noProof/>
+          <w:sz w:val="28"/>
+          <w:szCs w:val="28"/>
+        </w:rPr>
+      </w:pPr>
+      <w:r>
+        <w:rPr>
+          <w:rFonts w:asciiTheme="minorHAnsi" w:hAnsiTheme="minorHAnsi" w:cstheme="minorHAnsi"/>
+          <w:noProof/>
+          <w:sz w:val="28"/>
+          <w:szCs w:val="28"/>
+        </w:rPr>
+        <w:lastRenderedPageBreak/>
+        <w:drawing>
+          <wp:inline distT="0" distB="0" distL="0" distR="0" wp14:anchorId="74187F10" wp14:editId="10C85832">
+            <wp:extent cx="6927272" cy="3088205"/>
+            <wp:effectExtent l="0" t="0" r="6985" b="0"/>
+            <wp:docPr id="31" name="Imagen 31" descr="Interfaz de usuario gráfica, Texto, Aplicación, Correo electrónico&#10;&#10;Descripción generada automáticamente"/>
+            <wp:cNvGraphicFramePr>
+              <a:graphicFrameLocks xmlns:a="http://schemas.openxmlformats.org/drawingml/2006/main" noChangeAspect="1"/>
+            </wp:cNvGraphicFramePr>
+            <a:graphic xmlns:a="http://schemas.openxmlformats.org/drawingml/2006/main">
+              <a:graphicData uri="http://schemas.openxmlformats.org/drawingml/2006/picture">
+                <pic:pic xmlns:pic="http://schemas.openxmlformats.org/drawingml/2006/picture">
+                  <pic:nvPicPr>
+                    <pic:cNvPr id="31" name="Imagen 31" descr="Interfaz de usuario gráfica, Texto, Aplicación, Correo electrónico&#10;&#10;Descripción generada automáticamente"/>
+                    <pic:cNvPicPr/>
+                  </pic:nvPicPr>
+                  <pic:blipFill>
+                    <a:blip r:embed="rId10"/>
+                    <a:stretch>
+                      <a:fillRect/>
+                    </a:stretch>
+                  </pic:blipFill>
+                  <pic:spPr>
+                    <a:xfrm>
+                      <a:off x="0" y="0"/>
+                      <a:ext cx="6937795" cy="3092896"/>
+                    </a:xfrm>
+                    <a:prstGeom prst="rect">
+                      <a:avLst/>
+                    </a:prstGeom>
+                  </pic:spPr>
+                </pic:pic>
+              </a:graphicData>
+            </a:graphic>
+          </wp:inline>
+        </w:drawing>
+      </w:r>
+    </w:p>
+    <w:p>
+      <w:pPr>
+        <w:rPr>
+          <w:rFonts w:asciiTheme="minorHAnsi" w:hAnsiTheme="minorHAnsi" w:cstheme="minorHAnsi"/>
+          <w:b/>
+          <w:bCs/>
+          <w:noProof/>
+          <w:sz w:val="28"/>
+          <w:szCs w:val="28"/>
+          <w:u w:val="single"/>
+        </w:rPr>
+      </w:pPr>
+    </w:p>
+    <w:p>
+      <w:pPr>
+        <w:rPr>
+          <w:rFonts w:asciiTheme="minorHAnsi" w:hAnsiTheme="minorHAnsi" w:cstheme="minorHAnsi"/>
+          <w:b/>
+          <w:bCs/>
+          <w:noProof/>
+          <w:sz w:val="28"/>
+          <w:szCs w:val="28"/>
+          <w:u w:val="single"/>
+        </w:rPr>
+      </w:pPr>
+      <w:r>
+        <w:rPr>
+          <w:rFonts w:asciiTheme="minorHAnsi" w:hAnsiTheme="minorHAnsi" w:cstheme="minorHAnsi"/>
+          <w:b/>
+          <w:bCs/>
+          <w:noProof/>
+          <w:sz w:val="28"/>
+          <w:szCs w:val="28"/>
+          <w:u w:val="single"/>
+        </w:rPr>
         <w:t>Ejercicio</w:t>
       </w:r>
     </w:p>
@@ -239,8 +511,6 @@
     </w:p>
     <w:p>
       <w:pPr>
-        <w:widowControl/>
-        <w:adjustRightInd w:val="0"/>
         <w:rPr>
           <w:rFonts w:ascii="Calibri" w:eastAsiaTheme="minorHAnsi" w:hAnsi="Calibri" w:cs="Calibri"/>
           <w:sz w:val="24"/>
@@ -253,179 +523,1475 @@
           <w:sz w:val="24"/>
           <w:szCs w:val="24"/>
         </w:rPr>
-        <w:t>Ahora nos piden modificar el programa del apartado anterior para no tener que utilizar</w:t>
+        <w:t>En este apartado se pide modificar el programa anterior y no utilizar las instrucciones LATCCLR, LATCSET y LATCINV. Estas instrucciones consiguen hacer modificar el registro en una instrucción de escritura, haciendo que esta sea atómica. Por lo tanto, se protege la escritura del registro frente a las interrupciones. En nuestro caso no hemos detectado ningún problema ya que ha dado la casualidad de que la interrupción no ha interrumpido el proceso de escritura del registro.</w:t>
       </w:r>
     </w:p>
     <w:p>
       <w:pPr>
-        <w:widowControl/>
-        <w:adjustRightInd w:val="0"/>
         <w:rPr>
           <w:rFonts w:ascii="Calibri" w:eastAsiaTheme="minorHAnsi" w:hAnsi="Calibri" w:cs="Calibri"/>
           <w:sz w:val="24"/>
           <w:szCs w:val="24"/>
         </w:rPr>
       </w:pPr>
-      <w:r>
+    </w:p>
+    <w:p>
+      <w:pPr>
         <w:rPr>
           <w:rFonts w:ascii="Calibri" w:eastAsiaTheme="minorHAnsi" w:hAnsi="Calibri" w:cs="Calibri"/>
           <w:sz w:val="24"/>
           <w:szCs w:val="24"/>
         </w:rPr>
-        <w:t>las instrucciones que eviten la incoherencia de datos. Para no volver a incluir los códigos</w:t>
-      </w:r>
-    </w:p>
-    <w:p>
-      <w:pPr>
-        <w:widowControl/>
-        <w:adjustRightInd w:val="0"/>
+      </w:pPr>
+      <w:r>
         <w:rPr>
           <w:rFonts w:ascii="Calibri" w:eastAsiaTheme="minorHAnsi" w:hAnsi="Calibri" w:cs="Calibri"/>
           <w:sz w:val="24"/>
           <w:szCs w:val="24"/>
         </w:rPr>
-      </w:pPr>
-      <w:r>
+        <w:t>Solo se muestra la sección de código donde se producen los cambios.</w:t>
+      </w:r>
+    </w:p>
+    <w:p>
+      <w:pPr>
+        <w:jc w:val="center"/>
         <w:rPr>
           <w:rFonts w:ascii="Calibri" w:eastAsiaTheme="minorHAnsi" w:hAnsi="Calibri" w:cs="Calibri"/>
           <w:sz w:val="24"/>
           <w:szCs w:val="24"/>
         </w:rPr>
-        <w:t>se ha comentado en el Código 1 la parte correspondiente a este ejercicio. En caso de</w:t>
+      </w:pPr>
+      <w:r>
+        <w:rPr>
+          <w:rFonts w:ascii="Calibri" w:eastAsiaTheme="minorHAnsi" w:hAnsi="Calibri" w:cs="Calibri"/>
+          <w:noProof/>
+          <w:sz w:val="24"/>
+          <w:szCs w:val="24"/>
+        </w:rPr>
+        <w:drawing>
+          <wp:inline distT="0" distB="0" distL="0" distR="0" wp14:anchorId="016EECF2" wp14:editId="1C3D871E">
+            <wp:extent cx="6689339" cy="3581400"/>
+            <wp:effectExtent l="0" t="0" r="0" b="0"/>
+            <wp:docPr id="4" name="Imagen 4" descr="Interfaz de usuario gráfica, Texto, Aplicación, Correo electrónico&#10;&#10;Descripción generada automáticamente"/>
+            <wp:cNvGraphicFramePr>
+              <a:graphicFrameLocks xmlns:a="http://schemas.openxmlformats.org/drawingml/2006/main" noChangeAspect="1"/>
+            </wp:cNvGraphicFramePr>
+            <a:graphic xmlns:a="http://schemas.openxmlformats.org/drawingml/2006/main">
+              <a:graphicData uri="http://schemas.openxmlformats.org/drawingml/2006/picture">
+                <pic:pic xmlns:pic="http://schemas.openxmlformats.org/drawingml/2006/picture">
+                  <pic:nvPicPr>
+                    <pic:cNvPr id="4" name="Imagen 4" descr="Interfaz de usuario gráfica, Texto, Aplicación, Correo electrónico&#10;&#10;Descripción generada automáticamente"/>
+                    <pic:cNvPicPr/>
+                  </pic:nvPicPr>
+                  <pic:blipFill>
+                    <a:blip r:embed="rId11"/>
+                    <a:stretch>
+                      <a:fillRect/>
+                    </a:stretch>
+                  </pic:blipFill>
+                  <pic:spPr>
+                    <a:xfrm>
+                      <a:off x="0" y="0"/>
+                      <a:ext cx="6706321" cy="3590492"/>
+                    </a:xfrm>
+                    <a:prstGeom prst="rect">
+                      <a:avLst/>
+                    </a:prstGeom>
+                  </pic:spPr>
+                </pic:pic>
+              </a:graphicData>
+            </a:graphic>
+          </wp:inline>
+        </w:drawing>
       </w:r>
     </w:p>
     <w:p>
       <w:pPr>
-        <w:widowControl/>
-        <w:adjustRightInd w:val="0"/>
         <w:rPr>
           <w:rFonts w:ascii="Calibri" w:eastAsiaTheme="minorHAnsi" w:hAnsi="Calibri" w:cs="Calibri"/>
           <w:sz w:val="24"/>
           <w:szCs w:val="24"/>
         </w:rPr>
       </w:pPr>
+    </w:p>
+    <w:p>
+      <w:pPr>
+        <w:rPr>
+          <w:rFonts w:asciiTheme="minorHAnsi" w:hAnsiTheme="minorHAnsi" w:cstheme="minorHAnsi"/>
+          <w:b/>
+          <w:bCs/>
+          <w:noProof/>
+          <w:sz w:val="28"/>
+          <w:szCs w:val="28"/>
+          <w:u w:val="single"/>
+        </w:rPr>
+      </w:pPr>
+    </w:p>
+    <w:p>
+      <w:pPr>
+        <w:rPr>
+          <w:rFonts w:asciiTheme="minorHAnsi" w:hAnsiTheme="minorHAnsi" w:cstheme="minorHAnsi"/>
+          <w:b/>
+          <w:bCs/>
+          <w:noProof/>
+          <w:sz w:val="28"/>
+          <w:szCs w:val="28"/>
+          <w:u w:val="single"/>
+        </w:rPr>
+      </w:pPr>
       <w:r>
         <w:rPr>
-          <w:rFonts w:ascii="Calibri" w:eastAsiaTheme="minorHAnsi" w:hAnsi="Calibri" w:cs="Calibri"/>
+          <w:rFonts w:asciiTheme="minorHAnsi" w:hAnsiTheme="minorHAnsi" w:cstheme="minorHAnsi"/>
+          <w:b/>
+          <w:bCs/>
+          <w:noProof/>
+          <w:sz w:val="28"/>
+          <w:szCs w:val="28"/>
+          <w:u w:val="single"/>
+        </w:rPr>
+        <w:lastRenderedPageBreak/>
+        <w:t>Interrupciones múltiples</w:t>
+      </w:r>
+    </w:p>
+    <w:p>
+      <w:pPr>
+        <w:rPr>
+          <w:rFonts w:asciiTheme="minorHAnsi" w:hAnsiTheme="minorHAnsi" w:cstheme="minorHAnsi"/>
+          <w:b/>
+          <w:bCs/>
+          <w:noProof/>
+          <w:sz w:val="28"/>
+          <w:szCs w:val="28"/>
+          <w:u w:val="single"/>
+        </w:rPr>
+      </w:pPr>
+    </w:p>
+    <w:p>
+      <w:pPr>
+        <w:jc w:val="center"/>
+        <w:rPr>
+          <w:rFonts w:asciiTheme="minorHAnsi" w:hAnsiTheme="minorHAnsi" w:cstheme="minorHAnsi"/>
+          <w:noProof/>
+          <w:sz w:val="28"/>
+          <w:szCs w:val="28"/>
+        </w:rPr>
+      </w:pPr>
+      <w:r>
+        <w:rPr>
+          <w:rFonts w:asciiTheme="minorHAnsi" w:hAnsiTheme="minorHAnsi" w:cstheme="minorHAnsi"/>
+          <w:noProof/>
+          <w:sz w:val="28"/>
+          <w:szCs w:val="28"/>
+        </w:rPr>
+        <w:drawing>
+          <wp:inline distT="0" distB="0" distL="0" distR="0" wp14:anchorId="4D2580B8" wp14:editId="654EB0A9">
+            <wp:extent cx="6893613" cy="4378037"/>
+            <wp:effectExtent l="0" t="0" r="2540" b="3810"/>
+            <wp:docPr id="5" name="Imagen 5" descr="Texto&#10;&#10;Descripción generada automáticamente"/>
+            <wp:cNvGraphicFramePr>
+              <a:graphicFrameLocks xmlns:a="http://schemas.openxmlformats.org/drawingml/2006/main" noChangeAspect="1"/>
+            </wp:cNvGraphicFramePr>
+            <a:graphic xmlns:a="http://schemas.openxmlformats.org/drawingml/2006/main">
+              <a:graphicData uri="http://schemas.openxmlformats.org/drawingml/2006/picture">
+                <pic:pic xmlns:pic="http://schemas.openxmlformats.org/drawingml/2006/picture">
+                  <pic:nvPicPr>
+                    <pic:cNvPr id="5" name="Imagen 5" descr="Texto&#10;&#10;Descripción generada automáticamente"/>
+                    <pic:cNvPicPr/>
+                  </pic:nvPicPr>
+                  <pic:blipFill>
+                    <a:blip r:embed="rId12"/>
+                    <a:stretch>
+                      <a:fillRect/>
+                    </a:stretch>
+                  </pic:blipFill>
+                  <pic:spPr>
+                    <a:xfrm>
+                      <a:off x="0" y="0"/>
+                      <a:ext cx="6906209" cy="4386037"/>
+                    </a:xfrm>
+                    <a:prstGeom prst="rect">
+                      <a:avLst/>
+                    </a:prstGeom>
+                  </pic:spPr>
+                </pic:pic>
+              </a:graphicData>
+            </a:graphic>
+          </wp:inline>
+        </w:drawing>
+      </w:r>
+    </w:p>
+    <w:p>
+      <w:pPr>
+        <w:jc w:val="center"/>
+        <w:rPr>
+          <w:rFonts w:asciiTheme="minorHAnsi" w:hAnsiTheme="minorHAnsi" w:cstheme="minorHAnsi"/>
+          <w:noProof/>
+          <w:sz w:val="28"/>
+          <w:szCs w:val="28"/>
+        </w:rPr>
+      </w:pPr>
+      <w:r>
+        <w:rPr>
+          <w:rFonts w:asciiTheme="minorHAnsi" w:hAnsiTheme="minorHAnsi" w:cstheme="minorHAnsi"/>
+          <w:noProof/>
+          <w:sz w:val="28"/>
+          <w:szCs w:val="28"/>
+        </w:rPr>
+        <w:drawing>
+          <wp:inline distT="0" distB="0" distL="0" distR="0" wp14:anchorId="132BDF83" wp14:editId="0520EFBF">
+            <wp:extent cx="7390005" cy="3931124"/>
+            <wp:effectExtent l="0" t="0" r="1905" b="0"/>
+            <wp:docPr id="6" name="Imagen 6" descr="Interfaz de usuario gráfica, Texto, Aplicación, Correo electrónico&#10;&#10;Descripción generada automáticamente"/>
+            <wp:cNvGraphicFramePr>
+              <a:graphicFrameLocks xmlns:a="http://schemas.openxmlformats.org/drawingml/2006/main" noChangeAspect="1"/>
+            </wp:cNvGraphicFramePr>
+            <a:graphic xmlns:a="http://schemas.openxmlformats.org/drawingml/2006/main">
+              <a:graphicData uri="http://schemas.openxmlformats.org/drawingml/2006/picture">
+                <pic:pic xmlns:pic="http://schemas.openxmlformats.org/drawingml/2006/picture">
+                  <pic:nvPicPr>
+                    <pic:cNvPr id="6" name="Imagen 6" descr="Interfaz de usuario gráfica, Texto, Aplicación, Correo electrónico&#10;&#10;Descripción generada automáticamente"/>
+                    <pic:cNvPicPr/>
+                  </pic:nvPicPr>
+                  <pic:blipFill>
+                    <a:blip r:embed="rId13"/>
+                    <a:stretch>
+                      <a:fillRect/>
+                    </a:stretch>
+                  </pic:blipFill>
+                  <pic:spPr>
+                    <a:xfrm>
+                      <a:off x="0" y="0"/>
+                      <a:ext cx="7449738" cy="3962899"/>
+                    </a:xfrm>
+                    <a:prstGeom prst="rect">
+                      <a:avLst/>
+                    </a:prstGeom>
+                  </pic:spPr>
+                </pic:pic>
+              </a:graphicData>
+            </a:graphic>
+          </wp:inline>
+        </w:drawing>
+      </w:r>
+    </w:p>
+    <w:p>
+      <w:pPr>
+        <w:jc w:val="center"/>
+        <w:rPr>
+          <w:rFonts w:asciiTheme="minorHAnsi" w:hAnsiTheme="minorHAnsi" w:cstheme="minorHAnsi"/>
+          <w:noProof/>
+          <w:sz w:val="28"/>
+          <w:szCs w:val="28"/>
+        </w:rPr>
+      </w:pPr>
+    </w:p>
+    <w:p>
+      <w:pPr>
+        <w:jc w:val="center"/>
+        <w:rPr>
+          <w:rFonts w:asciiTheme="minorHAnsi" w:hAnsiTheme="minorHAnsi" w:cstheme="minorHAnsi"/>
+          <w:noProof/>
+          <w:sz w:val="28"/>
+          <w:szCs w:val="28"/>
+        </w:rPr>
+      </w:pPr>
+    </w:p>
+    <w:p>
+      <w:pPr>
+        <w:jc w:val="center"/>
+        <w:rPr>
+          <w:rFonts w:asciiTheme="minorHAnsi" w:hAnsiTheme="minorHAnsi" w:cstheme="minorHAnsi"/>
+          <w:noProof/>
+          <w:sz w:val="28"/>
+          <w:szCs w:val="28"/>
+        </w:rPr>
+      </w:pPr>
+    </w:p>
+    <w:p>
+      <w:pPr>
+        <w:jc w:val="center"/>
+        <w:rPr>
+          <w:rFonts w:asciiTheme="minorHAnsi" w:hAnsiTheme="minorHAnsi" w:cstheme="minorHAnsi"/>
+          <w:noProof/>
+          <w:sz w:val="28"/>
+          <w:szCs w:val="28"/>
+        </w:rPr>
+      </w:pPr>
+      <w:r>
+        <w:rPr>
+          <w:rFonts w:asciiTheme="minorHAnsi" w:hAnsiTheme="minorHAnsi" w:cstheme="minorHAnsi"/>
+          <w:noProof/>
+          <w:sz w:val="28"/>
+          <w:szCs w:val="28"/>
+        </w:rPr>
+        <w:drawing>
+          <wp:inline distT="0" distB="0" distL="0" distR="0" wp14:anchorId="03A274B1" wp14:editId="0277FA16">
+            <wp:extent cx="7425344" cy="3344032"/>
+            <wp:effectExtent l="0" t="0" r="4445" b="8890"/>
+            <wp:docPr id="7" name="Imagen 7" descr="Interfaz de usuario gráfica, Texto, Aplicación&#10;&#10;Descripción generada automáticamente"/>
+            <wp:cNvGraphicFramePr>
+              <a:graphicFrameLocks xmlns:a="http://schemas.openxmlformats.org/drawingml/2006/main" noChangeAspect="1"/>
+            </wp:cNvGraphicFramePr>
+            <a:graphic xmlns:a="http://schemas.openxmlformats.org/drawingml/2006/main">
+              <a:graphicData uri="http://schemas.openxmlformats.org/drawingml/2006/picture">
+                <pic:pic xmlns:pic="http://schemas.openxmlformats.org/drawingml/2006/picture">
+                  <pic:nvPicPr>
+                    <pic:cNvPr id="7" name="Imagen 7" descr="Interfaz de usuario gráfica, Texto, Aplicación&#10;&#10;Descripción generada automáticamente"/>
+                    <pic:cNvPicPr/>
+                  </pic:nvPicPr>
+                  <pic:blipFill>
+                    <a:blip r:embed="rId14"/>
+                    <a:stretch>
+                      <a:fillRect/>
+                    </a:stretch>
+                  </pic:blipFill>
+                  <pic:spPr>
+                    <a:xfrm>
+                      <a:off x="0" y="0"/>
+                      <a:ext cx="7479827" cy="3368569"/>
+                    </a:xfrm>
+                    <a:prstGeom prst="rect">
+                      <a:avLst/>
+                    </a:prstGeom>
+                  </pic:spPr>
+                </pic:pic>
+              </a:graphicData>
+            </a:graphic>
+          </wp:inline>
+        </w:drawing>
+      </w:r>
+    </w:p>
+    <w:p>
+      <w:pPr>
+        <w:rPr>
+          <w:rFonts w:asciiTheme="minorHAnsi" w:hAnsiTheme="minorHAnsi" w:cstheme="minorHAnsi"/>
+          <w:b/>
+          <w:bCs/>
+          <w:noProof/>
+          <w:sz w:val="28"/>
+          <w:szCs w:val="28"/>
+          <w:u w:val="single"/>
+        </w:rPr>
+      </w:pPr>
+    </w:p>
+    <w:p>
+      <w:pPr>
+        <w:rPr>
+          <w:rFonts w:asciiTheme="minorHAnsi" w:hAnsiTheme="minorHAnsi" w:cstheme="minorHAnsi"/>
+          <w:b/>
+          <w:bCs/>
+          <w:noProof/>
+          <w:sz w:val="28"/>
+          <w:szCs w:val="28"/>
+          <w:u w:val="single"/>
+        </w:rPr>
+      </w:pPr>
+    </w:p>
+    <w:p>
+      <w:pPr>
+        <w:rPr>
+          <w:rFonts w:asciiTheme="minorHAnsi" w:hAnsiTheme="minorHAnsi" w:cstheme="minorHAnsi"/>
+          <w:b/>
+          <w:bCs/>
+          <w:noProof/>
+          <w:sz w:val="28"/>
+          <w:szCs w:val="28"/>
+          <w:u w:val="single"/>
+        </w:rPr>
+      </w:pPr>
+    </w:p>
+    <w:p>
+      <w:pPr>
+        <w:rPr>
+          <w:rFonts w:asciiTheme="minorHAnsi" w:hAnsiTheme="minorHAnsi" w:cstheme="minorHAnsi"/>
+          <w:b/>
+          <w:bCs/>
+          <w:noProof/>
+          <w:sz w:val="28"/>
+          <w:szCs w:val="28"/>
+          <w:u w:val="single"/>
+        </w:rPr>
+      </w:pPr>
+    </w:p>
+    <w:p>
+      <w:pPr>
+        <w:rPr>
+          <w:rFonts w:asciiTheme="minorHAnsi" w:hAnsiTheme="minorHAnsi" w:cstheme="minorHAnsi"/>
+          <w:b/>
+          <w:bCs/>
+          <w:noProof/>
+          <w:sz w:val="28"/>
+          <w:szCs w:val="28"/>
+          <w:u w:val="single"/>
+        </w:rPr>
+      </w:pPr>
+    </w:p>
+    <w:p>
+      <w:pPr>
+        <w:rPr>
+          <w:rFonts w:asciiTheme="minorHAnsi" w:hAnsiTheme="minorHAnsi" w:cstheme="minorHAnsi"/>
+          <w:b/>
+          <w:bCs/>
+          <w:noProof/>
+          <w:sz w:val="28"/>
+          <w:szCs w:val="28"/>
+          <w:u w:val="single"/>
+        </w:rPr>
+      </w:pPr>
+    </w:p>
+    <w:p>
+      <w:pPr>
+        <w:rPr>
+          <w:rFonts w:asciiTheme="minorHAnsi" w:hAnsiTheme="minorHAnsi" w:cstheme="minorHAnsi"/>
+          <w:b/>
+          <w:bCs/>
+          <w:noProof/>
+          <w:sz w:val="28"/>
+          <w:szCs w:val="28"/>
+          <w:u w:val="single"/>
+        </w:rPr>
+      </w:pPr>
+    </w:p>
+    <w:p>
+      <w:pPr>
+        <w:rPr>
+          <w:rFonts w:asciiTheme="minorHAnsi" w:hAnsiTheme="minorHAnsi" w:cstheme="minorHAnsi"/>
+          <w:b/>
+          <w:bCs/>
+          <w:noProof/>
+          <w:sz w:val="28"/>
+          <w:szCs w:val="28"/>
+          <w:u w:val="single"/>
+        </w:rPr>
+      </w:pPr>
+    </w:p>
+    <w:p>
+      <w:pPr>
+        <w:rPr>
+          <w:rFonts w:asciiTheme="minorHAnsi" w:hAnsiTheme="minorHAnsi" w:cstheme="minorHAnsi"/>
+          <w:b/>
+          <w:bCs/>
+          <w:noProof/>
+          <w:sz w:val="28"/>
+          <w:szCs w:val="28"/>
+          <w:u w:val="single"/>
+        </w:rPr>
+      </w:pPr>
+    </w:p>
+    <w:p>
+      <w:pPr>
+        <w:rPr>
+          <w:rFonts w:asciiTheme="minorHAnsi" w:hAnsiTheme="minorHAnsi" w:cstheme="minorHAnsi"/>
+          <w:b/>
+          <w:bCs/>
+          <w:noProof/>
+          <w:sz w:val="28"/>
+          <w:szCs w:val="28"/>
+          <w:u w:val="single"/>
+        </w:rPr>
+      </w:pPr>
+    </w:p>
+    <w:p>
+      <w:pPr>
+        <w:jc w:val="center"/>
+        <w:rPr>
+          <w:rFonts w:asciiTheme="minorHAnsi" w:hAnsiTheme="minorHAnsi" w:cstheme="minorHAnsi"/>
+          <w:noProof/>
+          <w:sz w:val="28"/>
+          <w:szCs w:val="28"/>
+          <w:u w:val="single"/>
+        </w:rPr>
+      </w:pPr>
+    </w:p>
+    <w:p>
+      <w:pPr>
+        <w:jc w:val="center"/>
+        <w:rPr>
+          <w:rFonts w:asciiTheme="minorHAnsi" w:hAnsiTheme="minorHAnsi" w:cstheme="minorHAnsi"/>
+          <w:noProof/>
+          <w:sz w:val="28"/>
+          <w:szCs w:val="28"/>
+          <w:u w:val="single"/>
+        </w:rPr>
+      </w:pPr>
+    </w:p>
+    <w:p>
+      <w:pPr>
+        <w:jc w:val="center"/>
+        <w:rPr>
+          <w:rFonts w:asciiTheme="minorHAnsi" w:hAnsiTheme="minorHAnsi" w:cstheme="minorHAnsi"/>
+          <w:noProof/>
+          <w:sz w:val="28"/>
+          <w:szCs w:val="28"/>
+          <w:u w:val="single"/>
+        </w:rPr>
+      </w:pPr>
+    </w:p>
+    <w:p>
+      <w:pPr>
+        <w:jc w:val="center"/>
+        <w:rPr>
+          <w:rFonts w:asciiTheme="minorHAnsi" w:hAnsiTheme="minorHAnsi" w:cstheme="minorHAnsi"/>
+          <w:noProof/>
+          <w:sz w:val="28"/>
+          <w:szCs w:val="28"/>
+          <w:u w:val="single"/>
+        </w:rPr>
+      </w:pPr>
+    </w:p>
+    <w:p>
+      <w:pPr>
+        <w:jc w:val="center"/>
+        <w:rPr>
+          <w:rFonts w:asciiTheme="minorHAnsi" w:hAnsiTheme="minorHAnsi" w:cstheme="minorHAnsi"/>
+          <w:noProof/>
+          <w:sz w:val="28"/>
+          <w:szCs w:val="28"/>
+          <w:u w:val="single"/>
+        </w:rPr>
+      </w:pPr>
+    </w:p>
+    <w:p>
+      <w:pPr>
+        <w:jc w:val="center"/>
+        <w:rPr>
+          <w:rFonts w:asciiTheme="minorHAnsi" w:hAnsiTheme="minorHAnsi" w:cstheme="minorHAnsi"/>
+          <w:noProof/>
+          <w:sz w:val="28"/>
+          <w:szCs w:val="28"/>
+          <w:u w:val="single"/>
+        </w:rPr>
+      </w:pPr>
+    </w:p>
+    <w:p>
+      <w:pPr>
+        <w:jc w:val="center"/>
+        <w:rPr>
+          <w:rFonts w:asciiTheme="minorHAnsi" w:hAnsiTheme="minorHAnsi" w:cstheme="minorHAnsi"/>
+          <w:noProof/>
+          <w:sz w:val="28"/>
+          <w:szCs w:val="28"/>
+          <w:u w:val="single"/>
+        </w:rPr>
+      </w:pPr>
+    </w:p>
+    <w:p>
+      <w:pPr>
+        <w:jc w:val="center"/>
+        <w:rPr>
+          <w:rFonts w:asciiTheme="minorHAnsi" w:hAnsiTheme="minorHAnsi" w:cstheme="minorHAnsi"/>
+          <w:noProof/>
+          <w:sz w:val="28"/>
+          <w:szCs w:val="28"/>
+          <w:u w:val="single"/>
+        </w:rPr>
+      </w:pPr>
+    </w:p>
+    <w:p>
+      <w:pPr>
+        <w:jc w:val="center"/>
+        <w:rPr>
+          <w:rFonts w:asciiTheme="minorHAnsi" w:hAnsiTheme="minorHAnsi" w:cstheme="minorHAnsi"/>
+          <w:noProof/>
+          <w:sz w:val="28"/>
+          <w:szCs w:val="28"/>
+          <w:u w:val="single"/>
+        </w:rPr>
+      </w:pPr>
+    </w:p>
+    <w:p>
+      <w:pPr>
+        <w:jc w:val="center"/>
+        <w:rPr>
+          <w:rFonts w:asciiTheme="minorHAnsi" w:hAnsiTheme="minorHAnsi" w:cstheme="minorHAnsi"/>
+          <w:noProof/>
+          <w:sz w:val="28"/>
+          <w:szCs w:val="28"/>
+          <w:u w:val="single"/>
+        </w:rPr>
+      </w:pPr>
+    </w:p>
+    <w:p>
+      <w:pPr>
+        <w:jc w:val="center"/>
+        <w:rPr>
+          <w:rFonts w:asciiTheme="minorHAnsi" w:hAnsiTheme="minorHAnsi" w:cstheme="minorHAnsi"/>
+          <w:noProof/>
+          <w:sz w:val="28"/>
+          <w:szCs w:val="28"/>
+          <w:u w:val="single"/>
+        </w:rPr>
+      </w:pPr>
+    </w:p>
+    <w:p>
+      <w:pPr>
+        <w:jc w:val="center"/>
+        <w:rPr>
+          <w:rFonts w:asciiTheme="minorHAnsi" w:hAnsiTheme="minorHAnsi" w:cstheme="minorHAnsi"/>
+          <w:noProof/>
+          <w:sz w:val="28"/>
+          <w:szCs w:val="28"/>
+          <w:u w:val="single"/>
+        </w:rPr>
+      </w:pPr>
+    </w:p>
+    <w:p>
+      <w:pPr>
+        <w:jc w:val="center"/>
+        <w:rPr>
+          <w:rFonts w:asciiTheme="minorHAnsi" w:hAnsiTheme="minorHAnsi" w:cstheme="minorHAnsi"/>
+          <w:noProof/>
+          <w:sz w:val="28"/>
+          <w:szCs w:val="28"/>
+          <w:u w:val="single"/>
+        </w:rPr>
+      </w:pPr>
+    </w:p>
+    <w:p>
+      <w:pPr>
+        <w:jc w:val="center"/>
+        <w:rPr>
+          <w:rFonts w:asciiTheme="minorHAnsi" w:hAnsiTheme="minorHAnsi" w:cstheme="minorHAnsi"/>
+          <w:noProof/>
+          <w:sz w:val="28"/>
+          <w:szCs w:val="28"/>
+          <w:u w:val="single"/>
+        </w:rPr>
+      </w:pPr>
+    </w:p>
+    <w:p>
+      <w:pPr>
+        <w:jc w:val="center"/>
+        <w:rPr>
+          <w:rFonts w:asciiTheme="minorHAnsi" w:hAnsiTheme="minorHAnsi" w:cstheme="minorHAnsi"/>
+          <w:noProof/>
+          <w:sz w:val="28"/>
+          <w:szCs w:val="28"/>
+          <w:u w:val="single"/>
+        </w:rPr>
+      </w:pPr>
+    </w:p>
+    <w:p>
+      <w:pPr>
+        <w:jc w:val="center"/>
+        <w:rPr>
+          <w:rFonts w:asciiTheme="minorHAnsi" w:hAnsiTheme="minorHAnsi" w:cstheme="minorHAnsi"/>
+          <w:noProof/>
+          <w:sz w:val="28"/>
+          <w:szCs w:val="28"/>
+          <w:u w:val="single"/>
+        </w:rPr>
+      </w:pPr>
+      <w:r>
+        <w:rPr>
+          <w:rFonts w:asciiTheme="minorHAnsi" w:hAnsiTheme="minorHAnsi" w:cstheme="minorHAnsi"/>
+          <w:noProof/>
+          <w:sz w:val="28"/>
+          <w:szCs w:val="28"/>
+          <w:u w:val="single"/>
+        </w:rPr>
+        <w:lastRenderedPageBreak/>
+        <w:t>Interrupci</w:t>
+      </w:r>
+      <w:r>
+        <w:rPr>
+          <w:rFonts w:asciiTheme="minorHAnsi" w:hAnsiTheme="minorHAnsi" w:cstheme="minorHAnsi"/>
+          <w:noProof/>
+          <w:sz w:val="28"/>
+          <w:szCs w:val="28"/>
+          <w:u w:val="single"/>
+        </w:rPr>
+        <w:t>ó</w:t>
+      </w:r>
+      <w:r>
+        <w:rPr>
+          <w:rFonts w:asciiTheme="minorHAnsi" w:hAnsiTheme="minorHAnsi" w:cstheme="minorHAnsi"/>
+          <w:noProof/>
+          <w:sz w:val="28"/>
+          <w:szCs w:val="28"/>
+          <w:u w:val="single"/>
+        </w:rPr>
+        <w:t>n Timer2</w:t>
+      </w:r>
+    </w:p>
+    <w:p>
+      <w:pPr>
+        <w:rPr>
+          <w:rFonts w:asciiTheme="minorHAnsi" w:hAnsiTheme="minorHAnsi" w:cstheme="minorHAnsi"/>
+          <w:b/>
+          <w:bCs/>
+          <w:noProof/>
+          <w:sz w:val="28"/>
+          <w:szCs w:val="28"/>
+          <w:u w:val="single"/>
+        </w:rPr>
+      </w:pPr>
+    </w:p>
+    <w:p>
+      <w:pPr>
+        <w:rPr>
+          <w:rFonts w:asciiTheme="minorHAnsi" w:hAnsiTheme="minorHAnsi" w:cstheme="minorHAnsi"/>
+          <w:b/>
+          <w:bCs/>
+          <w:noProof/>
+          <w:sz w:val="28"/>
+          <w:szCs w:val="28"/>
+          <w:u w:val="single"/>
+        </w:rPr>
+      </w:pPr>
+      <w:r>
+        <w:rPr>
+          <w:rFonts w:asciiTheme="minorHAnsi" w:hAnsiTheme="minorHAnsi" w:cstheme="minorHAnsi"/>
+          <w:noProof/>
+          <w:sz w:val="28"/>
+          <w:szCs w:val="28"/>
+        </w:rPr>
+        <w:drawing>
+          <wp:inline distT="0" distB="0" distL="0" distR="0" wp14:anchorId="69ABEBD2" wp14:editId="739F99F2">
+            <wp:extent cx="6929190" cy="3318164"/>
+            <wp:effectExtent l="0" t="0" r="5080" b="0"/>
+            <wp:docPr id="8" name="Imagen 8" descr="Interfaz de usuario gráfica, Texto, Aplicación, Correo electrónico&#10;&#10;Descripción generada automáticamente"/>
+            <wp:cNvGraphicFramePr>
+              <a:graphicFrameLocks xmlns:a="http://schemas.openxmlformats.org/drawingml/2006/main" noChangeAspect="1"/>
+            </wp:cNvGraphicFramePr>
+            <a:graphic xmlns:a="http://schemas.openxmlformats.org/drawingml/2006/main">
+              <a:graphicData uri="http://schemas.openxmlformats.org/drawingml/2006/picture">
+                <pic:pic xmlns:pic="http://schemas.openxmlformats.org/drawingml/2006/picture">
+                  <pic:nvPicPr>
+                    <pic:cNvPr id="8" name="Imagen 8" descr="Interfaz de usuario gráfica, Texto, Aplicación, Correo electrónico&#10;&#10;Descripción generada automáticamente"/>
+                    <pic:cNvPicPr/>
+                  </pic:nvPicPr>
+                  <pic:blipFill>
+                    <a:blip r:embed="rId15"/>
+                    <a:stretch>
+                      <a:fillRect/>
+                    </a:stretch>
+                  </pic:blipFill>
+                  <pic:spPr>
+                    <a:xfrm>
+                      <a:off x="0" y="0"/>
+                      <a:ext cx="6940958" cy="3323799"/>
+                    </a:xfrm>
+                    <a:prstGeom prst="rect">
+                      <a:avLst/>
+                    </a:prstGeom>
+                  </pic:spPr>
+                </pic:pic>
+              </a:graphicData>
+            </a:graphic>
+          </wp:inline>
+        </w:drawing>
+      </w:r>
+    </w:p>
+    <w:p>
+      <w:pPr>
+        <w:rPr>
+          <w:rFonts w:asciiTheme="minorHAnsi" w:hAnsiTheme="minorHAnsi" w:cstheme="minorHAnsi"/>
+          <w:noProof/>
+          <w:sz w:val="28"/>
+          <w:szCs w:val="28"/>
+        </w:rPr>
+      </w:pPr>
+      <w:r>
+        <w:rPr>
+          <w:rFonts w:asciiTheme="minorHAnsi" w:hAnsiTheme="minorHAnsi" w:cstheme="minorHAnsi"/>
+          <w:noProof/>
+          <w:sz w:val="28"/>
+          <w:szCs w:val="28"/>
+        </w:rPr>
+        <w:drawing>
+          <wp:inline distT="0" distB="0" distL="0" distR="0" wp14:anchorId="27D9FB49" wp14:editId="124E4C4E">
+            <wp:extent cx="7010400" cy="3310270"/>
+            <wp:effectExtent l="0" t="0" r="0" b="4445"/>
+            <wp:docPr id="9" name="Imagen 9" descr="Interfaz de usuario gráfica, Texto, Aplicación, Correo electrónico&#10;&#10;Descripción generada automáticamente"/>
+            <wp:cNvGraphicFramePr>
+              <a:graphicFrameLocks xmlns:a="http://schemas.openxmlformats.org/drawingml/2006/main" noChangeAspect="1"/>
+            </wp:cNvGraphicFramePr>
+            <a:graphic xmlns:a="http://schemas.openxmlformats.org/drawingml/2006/main">
+              <a:graphicData uri="http://schemas.openxmlformats.org/drawingml/2006/picture">
+                <pic:pic xmlns:pic="http://schemas.openxmlformats.org/drawingml/2006/picture">
+                  <pic:nvPicPr>
+                    <pic:cNvPr id="9" name="Imagen 9" descr="Interfaz de usuario gráfica, Texto, Aplicación, Correo electrónico&#10;&#10;Descripción generada automáticamente"/>
+                    <pic:cNvPicPr/>
+                  </pic:nvPicPr>
+                  <pic:blipFill>
+                    <a:blip r:embed="rId16"/>
+                    <a:stretch>
+                      <a:fillRect/>
+                    </a:stretch>
+                  </pic:blipFill>
+                  <pic:spPr>
+                    <a:xfrm>
+                      <a:off x="0" y="0"/>
+                      <a:ext cx="7030843" cy="3319923"/>
+                    </a:xfrm>
+                    <a:prstGeom prst="rect">
+                      <a:avLst/>
+                    </a:prstGeom>
+                  </pic:spPr>
+                </pic:pic>
+              </a:graphicData>
+            </a:graphic>
+          </wp:inline>
+        </w:drawing>
+      </w:r>
+    </w:p>
+    <w:p>
+      <w:pPr>
+        <w:rPr>
+          <w:rFonts w:asciiTheme="minorHAnsi" w:hAnsiTheme="minorHAnsi" w:cstheme="minorHAnsi"/>
+          <w:noProof/>
+          <w:sz w:val="28"/>
+          <w:szCs w:val="28"/>
+        </w:rPr>
+      </w:pPr>
+    </w:p>
+    <w:p>
+      <w:pPr>
+        <w:rPr>
+          <w:rFonts w:asciiTheme="minorHAnsi" w:hAnsiTheme="minorHAnsi" w:cstheme="minorHAnsi"/>
+          <w:noProof/>
+          <w:sz w:val="28"/>
+          <w:szCs w:val="28"/>
+        </w:rPr>
+      </w:pPr>
+    </w:p>
+    <w:p>
+      <w:pPr>
+        <w:rPr>
+          <w:rFonts w:asciiTheme="minorHAnsi" w:hAnsiTheme="minorHAnsi" w:cstheme="minorHAnsi"/>
+          <w:noProof/>
+          <w:sz w:val="28"/>
+          <w:szCs w:val="28"/>
+        </w:rPr>
+      </w:pPr>
+    </w:p>
+    <w:p>
+      <w:pPr>
+        <w:rPr>
+          <w:rFonts w:asciiTheme="minorHAnsi" w:hAnsiTheme="minorHAnsi" w:cstheme="minorHAnsi"/>
+          <w:noProof/>
+          <w:sz w:val="28"/>
+          <w:szCs w:val="28"/>
+        </w:rPr>
+      </w:pPr>
+    </w:p>
+    <w:p>
+      <w:pPr>
+        <w:rPr>
+          <w:rFonts w:asciiTheme="minorHAnsi" w:hAnsiTheme="minorHAnsi" w:cstheme="minorHAnsi"/>
+          <w:noProof/>
+          <w:sz w:val="28"/>
+          <w:szCs w:val="28"/>
+        </w:rPr>
+      </w:pPr>
+    </w:p>
+    <w:p>
+      <w:pPr>
+        <w:rPr>
+          <w:rFonts w:asciiTheme="minorHAnsi" w:hAnsiTheme="minorHAnsi" w:cstheme="minorHAnsi"/>
+          <w:noProof/>
+          <w:sz w:val="28"/>
+          <w:szCs w:val="28"/>
+        </w:rPr>
+      </w:pPr>
+    </w:p>
+    <w:p>
+      <w:pPr>
+        <w:rPr>
+          <w:rFonts w:asciiTheme="minorHAnsi" w:hAnsiTheme="minorHAnsi" w:cstheme="minorHAnsi"/>
+          <w:noProof/>
+          <w:sz w:val="28"/>
+          <w:szCs w:val="28"/>
+        </w:rPr>
+      </w:pPr>
+    </w:p>
+    <w:p>
+      <w:pPr>
+        <w:rPr>
+          <w:rFonts w:asciiTheme="minorHAnsi" w:hAnsiTheme="minorHAnsi" w:cstheme="minorHAnsi"/>
+          <w:noProof/>
+          <w:sz w:val="28"/>
+          <w:szCs w:val="28"/>
+        </w:rPr>
+      </w:pPr>
+    </w:p>
+    <w:p>
+      <w:pPr>
+        <w:rPr>
+          <w:rFonts w:asciiTheme="minorHAnsi" w:hAnsiTheme="minorHAnsi" w:cstheme="minorHAnsi"/>
+          <w:noProof/>
+          <w:sz w:val="28"/>
+          <w:szCs w:val="28"/>
+        </w:rPr>
+      </w:pPr>
+    </w:p>
+    <w:p>
+      <w:pPr>
+        <w:jc w:val="center"/>
+        <w:rPr>
+          <w:rFonts w:asciiTheme="minorHAnsi" w:hAnsiTheme="minorHAnsi" w:cstheme="minorHAnsi"/>
+          <w:noProof/>
+          <w:sz w:val="28"/>
+          <w:szCs w:val="28"/>
+          <w:u w:val="single"/>
+        </w:rPr>
+      </w:pPr>
+      <w:r>
+        <w:rPr>
+          <w:rFonts w:asciiTheme="minorHAnsi" w:hAnsiTheme="minorHAnsi" w:cstheme="minorHAnsi"/>
+          <w:noProof/>
+          <w:sz w:val="28"/>
+          <w:szCs w:val="28"/>
+          <w:u w:val="single"/>
+        </w:rPr>
+        <w:lastRenderedPageBreak/>
+        <w:t>Interrupción Timer3</w:t>
+      </w:r>
+    </w:p>
+    <w:p>
+      <w:pPr>
+        <w:rPr>
+          <w:rFonts w:asciiTheme="minorHAnsi" w:hAnsiTheme="minorHAnsi" w:cstheme="minorHAnsi"/>
+          <w:noProof/>
+          <w:sz w:val="28"/>
+          <w:szCs w:val="28"/>
+        </w:rPr>
+      </w:pPr>
+    </w:p>
+    <w:p>
+      <w:pPr>
+        <w:rPr>
+          <w:rFonts w:asciiTheme="minorHAnsi" w:hAnsiTheme="minorHAnsi" w:cstheme="minorHAnsi"/>
+          <w:noProof/>
+          <w:sz w:val="28"/>
+          <w:szCs w:val="28"/>
+        </w:rPr>
+      </w:pPr>
+      <w:r>
+        <w:rPr>
+          <w:rFonts w:asciiTheme="minorHAnsi" w:hAnsiTheme="minorHAnsi" w:cstheme="minorHAnsi"/>
+          <w:noProof/>
+          <w:sz w:val="28"/>
+          <w:szCs w:val="28"/>
+        </w:rPr>
+        <w:drawing>
+          <wp:inline distT="0" distB="0" distL="0" distR="0" wp14:anchorId="7B979229" wp14:editId="0CD5E912">
+            <wp:extent cx="6936513" cy="3318164"/>
+            <wp:effectExtent l="0" t="0" r="0" b="0"/>
+            <wp:docPr id="10" name="Imagen 10" descr="Interfaz de usuario gráfica, Texto, Aplicación, Correo electrónico&#10;&#10;Descripción generada automáticamente"/>
+            <wp:cNvGraphicFramePr>
+              <a:graphicFrameLocks xmlns:a="http://schemas.openxmlformats.org/drawingml/2006/main" noChangeAspect="1"/>
+            </wp:cNvGraphicFramePr>
+            <a:graphic xmlns:a="http://schemas.openxmlformats.org/drawingml/2006/main">
+              <a:graphicData uri="http://schemas.openxmlformats.org/drawingml/2006/picture">
+                <pic:pic xmlns:pic="http://schemas.openxmlformats.org/drawingml/2006/picture">
+                  <pic:nvPicPr>
+                    <pic:cNvPr id="10" name="Imagen 10" descr="Interfaz de usuario gráfica, Texto, Aplicación, Correo electrónico&#10;&#10;Descripción generada automáticamente"/>
+                    <pic:cNvPicPr/>
+                  </pic:nvPicPr>
+                  <pic:blipFill>
+                    <a:blip r:embed="rId17"/>
+                    <a:stretch>
+                      <a:fillRect/>
+                    </a:stretch>
+                  </pic:blipFill>
+                  <pic:spPr>
+                    <a:xfrm>
+                      <a:off x="0" y="0"/>
+                      <a:ext cx="6952812" cy="3325961"/>
+                    </a:xfrm>
+                    <a:prstGeom prst="rect">
+                      <a:avLst/>
+                    </a:prstGeom>
+                  </pic:spPr>
+                </pic:pic>
+              </a:graphicData>
+            </a:graphic>
+          </wp:inline>
+        </w:drawing>
+      </w:r>
+    </w:p>
+    <w:p>
+      <w:pPr>
+        <w:rPr>
+          <w:rFonts w:asciiTheme="minorHAnsi" w:hAnsiTheme="minorHAnsi" w:cstheme="minorHAnsi"/>
+          <w:noProof/>
+          <w:sz w:val="28"/>
+          <w:szCs w:val="28"/>
+        </w:rPr>
+      </w:pPr>
+      <w:r>
+        <w:rPr>
+          <w:rFonts w:asciiTheme="minorHAnsi" w:hAnsiTheme="minorHAnsi" w:cstheme="minorHAnsi"/>
+          <w:noProof/>
+          <w:sz w:val="28"/>
+          <w:szCs w:val="28"/>
+        </w:rPr>
+        <w:drawing>
+          <wp:inline distT="0" distB="0" distL="0" distR="0" wp14:anchorId="739A4901" wp14:editId="611BBC1B">
+            <wp:extent cx="6882790" cy="3006436"/>
+            <wp:effectExtent l="0" t="0" r="0" b="3810"/>
+            <wp:docPr id="12" name="Imagen 12" descr="Interfaz de usuario gráfica, Texto, Aplicación, Correo electrónico&#10;&#10;Descripción generada automáticamente"/>
+            <wp:cNvGraphicFramePr>
+              <a:graphicFrameLocks xmlns:a="http://schemas.openxmlformats.org/drawingml/2006/main" noChangeAspect="1"/>
+            </wp:cNvGraphicFramePr>
+            <a:graphic xmlns:a="http://schemas.openxmlformats.org/drawingml/2006/main">
+              <a:graphicData uri="http://schemas.openxmlformats.org/drawingml/2006/picture">
+                <pic:pic xmlns:pic="http://schemas.openxmlformats.org/drawingml/2006/picture">
+                  <pic:nvPicPr>
+                    <pic:cNvPr id="12" name="Imagen 12" descr="Interfaz de usuario gráfica, Texto, Aplicación, Correo electrónico&#10;&#10;Descripción generada automáticamente"/>
+                    <pic:cNvPicPr/>
+                  </pic:nvPicPr>
+                  <pic:blipFill>
+                    <a:blip r:embed="rId18"/>
+                    <a:stretch>
+                      <a:fillRect/>
+                    </a:stretch>
+                  </pic:blipFill>
+                  <pic:spPr>
+                    <a:xfrm>
+                      <a:off x="0" y="0"/>
+                      <a:ext cx="6897036" cy="3012659"/>
+                    </a:xfrm>
+                    <a:prstGeom prst="rect">
+                      <a:avLst/>
+                    </a:prstGeom>
+                  </pic:spPr>
+                </pic:pic>
+              </a:graphicData>
+            </a:graphic>
+          </wp:inline>
+        </w:drawing>
+      </w:r>
+    </w:p>
+    <w:p>
+      <w:pPr>
+        <w:rPr>
+          <w:rFonts w:asciiTheme="minorHAnsi" w:hAnsiTheme="minorHAnsi" w:cstheme="minorHAnsi"/>
+          <w:b/>
+          <w:bCs/>
+          <w:noProof/>
+          <w:sz w:val="28"/>
+          <w:szCs w:val="28"/>
+          <w:u w:val="single"/>
+        </w:rPr>
+      </w:pPr>
+    </w:p>
+    <w:p>
+      <w:pPr>
+        <w:rPr>
+          <w:rFonts w:asciiTheme="minorHAnsi" w:hAnsiTheme="minorHAnsi" w:cstheme="minorHAnsi"/>
+          <w:b/>
+          <w:bCs/>
+          <w:noProof/>
+          <w:sz w:val="28"/>
+          <w:szCs w:val="28"/>
+          <w:u w:val="single"/>
+        </w:rPr>
+      </w:pPr>
+    </w:p>
+    <w:p>
+      <w:pPr>
+        <w:rPr>
+          <w:rFonts w:asciiTheme="minorHAnsi" w:hAnsiTheme="minorHAnsi" w:cstheme="minorHAnsi"/>
+          <w:b/>
+          <w:bCs/>
+          <w:noProof/>
+          <w:sz w:val="28"/>
+          <w:szCs w:val="28"/>
+          <w:u w:val="single"/>
+        </w:rPr>
+      </w:pPr>
+    </w:p>
+    <w:p>
+      <w:pPr>
+        <w:rPr>
+          <w:rFonts w:asciiTheme="minorHAnsi" w:hAnsiTheme="minorHAnsi" w:cstheme="minorHAnsi"/>
+          <w:b/>
+          <w:bCs/>
+          <w:noProof/>
+          <w:sz w:val="28"/>
+          <w:szCs w:val="28"/>
+          <w:u w:val="single"/>
+        </w:rPr>
+      </w:pPr>
+    </w:p>
+    <w:p>
+      <w:pPr>
+        <w:rPr>
+          <w:rFonts w:asciiTheme="minorHAnsi" w:hAnsiTheme="minorHAnsi" w:cstheme="minorHAnsi"/>
+          <w:b/>
+          <w:bCs/>
+          <w:noProof/>
+          <w:sz w:val="28"/>
+          <w:szCs w:val="28"/>
+          <w:u w:val="single"/>
+        </w:rPr>
+      </w:pPr>
+    </w:p>
+    <w:p>
+      <w:pPr>
+        <w:rPr>
+          <w:rFonts w:asciiTheme="minorHAnsi" w:hAnsiTheme="minorHAnsi" w:cstheme="minorHAnsi"/>
+          <w:b/>
+          <w:bCs/>
+          <w:noProof/>
+          <w:sz w:val="28"/>
+          <w:szCs w:val="28"/>
+          <w:u w:val="single"/>
+        </w:rPr>
+      </w:pPr>
+    </w:p>
+    <w:p>
+      <w:pPr>
+        <w:rPr>
+          <w:rFonts w:asciiTheme="minorHAnsi" w:hAnsiTheme="minorHAnsi" w:cstheme="minorHAnsi"/>
+          <w:b/>
+          <w:bCs/>
+          <w:noProof/>
+          <w:sz w:val="28"/>
+          <w:szCs w:val="28"/>
+          <w:u w:val="single"/>
+        </w:rPr>
+      </w:pPr>
+    </w:p>
+    <w:p>
+      <w:pPr>
+        <w:rPr>
+          <w:rFonts w:asciiTheme="minorHAnsi" w:hAnsiTheme="minorHAnsi" w:cstheme="minorHAnsi"/>
+          <w:b/>
+          <w:bCs/>
+          <w:noProof/>
+          <w:sz w:val="28"/>
+          <w:szCs w:val="28"/>
+          <w:u w:val="single"/>
+        </w:rPr>
+      </w:pPr>
+    </w:p>
+    <w:p>
+      <w:pPr>
+        <w:rPr>
+          <w:rFonts w:asciiTheme="minorHAnsi" w:hAnsiTheme="minorHAnsi" w:cstheme="minorHAnsi"/>
+          <w:b/>
+          <w:bCs/>
+          <w:noProof/>
+          <w:sz w:val="28"/>
+          <w:szCs w:val="28"/>
+          <w:u w:val="single"/>
+        </w:rPr>
+      </w:pPr>
+    </w:p>
+    <w:p>
+      <w:pPr>
+        <w:rPr>
+          <w:rFonts w:asciiTheme="minorHAnsi" w:hAnsiTheme="minorHAnsi" w:cstheme="minorHAnsi"/>
+          <w:b/>
+          <w:bCs/>
+          <w:noProof/>
+          <w:sz w:val="28"/>
+          <w:szCs w:val="28"/>
+          <w:u w:val="single"/>
+        </w:rPr>
+      </w:pPr>
+    </w:p>
+    <w:p>
+      <w:pPr>
+        <w:rPr>
+          <w:rFonts w:asciiTheme="minorHAnsi" w:hAnsiTheme="minorHAnsi" w:cstheme="minorHAnsi"/>
+          <w:b/>
+          <w:bCs/>
+          <w:noProof/>
+          <w:sz w:val="28"/>
+          <w:szCs w:val="28"/>
+          <w:u w:val="single"/>
+        </w:rPr>
+      </w:pPr>
+    </w:p>
+    <w:p>
+      <w:pPr>
+        <w:rPr>
+          <w:rFonts w:asciiTheme="minorHAnsi" w:hAnsiTheme="minorHAnsi" w:cstheme="minorHAnsi"/>
+          <w:b/>
+          <w:bCs/>
+          <w:noProof/>
+          <w:sz w:val="28"/>
+          <w:szCs w:val="28"/>
+          <w:u w:val="single"/>
+        </w:rPr>
+      </w:pPr>
+      <w:r>
+        <w:rPr>
+          <w:rFonts w:asciiTheme="minorHAnsi" w:hAnsiTheme="minorHAnsi" w:cstheme="minorHAnsi"/>
+          <w:b/>
+          <w:bCs/>
+          <w:noProof/>
+          <w:sz w:val="28"/>
+          <w:szCs w:val="28"/>
+          <w:u w:val="single"/>
+        </w:rPr>
+        <w:lastRenderedPageBreak/>
+        <w:t>Juego de velocidad</w:t>
+      </w:r>
+    </w:p>
+    <w:p>
+      <w:pPr>
+        <w:rPr>
+          <w:rFonts w:asciiTheme="minorHAnsi" w:hAnsiTheme="minorHAnsi" w:cstheme="minorHAnsi"/>
+          <w:b/>
+          <w:bCs/>
+          <w:noProof/>
+          <w:sz w:val="28"/>
+          <w:szCs w:val="28"/>
+          <w:u w:val="single"/>
+        </w:rPr>
+      </w:pPr>
+    </w:p>
+    <w:p>
+      <w:pPr>
+        <w:jc w:val="center"/>
+        <w:rPr>
+          <w:rFonts w:asciiTheme="minorHAnsi" w:hAnsiTheme="minorHAnsi" w:cstheme="minorHAnsi"/>
+          <w:noProof/>
           <w:sz w:val="24"/>
           <w:szCs w:val="24"/>
-        </w:rPr>
-        <w:t>que se produjera una interrupción justo en el momento en el que se est</w:t>
-      </w:r>
+          <w:u w:val="single"/>
+        </w:rPr>
+      </w:pPr>
       <w:r>
         <w:rPr>
-          <w:rFonts w:ascii="Calibri" w:eastAsiaTheme="minorHAnsi" w:hAnsi="Calibri" w:cs="Calibri"/>
+          <w:rFonts w:asciiTheme="minorHAnsi" w:hAnsiTheme="minorHAnsi" w:cstheme="minorHAnsi"/>
+          <w:noProof/>
           <w:sz w:val="24"/>
           <w:szCs w:val="24"/>
-        </w:rPr>
-        <w:t>á</w:t>
+          <w:u w:val="single"/>
+        </w:rPr>
+        <w:t>Primero se adjunta el código sin la sección opcional del ejercicio.</w:t>
       </w:r>
-      <w:r>
-        <w:rPr>
-          <w:rFonts w:ascii="Calibri" w:eastAsiaTheme="minorHAnsi" w:hAnsi="Calibri" w:cs="Calibri"/>
+    </w:p>
+    <w:p>
+      <w:pPr>
+        <w:rPr>
+          <w:rFonts w:asciiTheme="minorHAnsi" w:hAnsiTheme="minorHAnsi" w:cstheme="minorHAnsi"/>
+          <w:noProof/>
           <w:sz w:val="24"/>
           <w:szCs w:val="24"/>
         </w:rPr>
-        <w:t xml:space="preserve"> ejecutando</w:t>
-      </w:r>
-    </w:p>
-    <w:p>
-      <w:pPr>
-        <w:widowControl/>
-        <w:adjustRightInd w:val="0"/>
-        <w:rPr>
-          <w:rFonts w:ascii="Calibri" w:eastAsiaTheme="minorHAnsi" w:hAnsi="Calibri" w:cs="Calibri"/>
+      </w:pPr>
+    </w:p>
+    <w:p>
+      <w:pPr>
+        <w:jc w:val="center"/>
+        <w:rPr>
+          <w:rFonts w:asciiTheme="minorHAnsi" w:hAnsiTheme="minorHAnsi" w:cstheme="minorHAnsi"/>
+          <w:noProof/>
           <w:sz w:val="24"/>
           <w:szCs w:val="24"/>
         </w:rPr>
       </w:pPr>
       <w:r>
         <w:rPr>
-          <w:rFonts w:ascii="Calibri" w:eastAsiaTheme="minorHAnsi" w:hAnsi="Calibri" w:cs="Calibri"/>
+          <w:rFonts w:asciiTheme="minorHAnsi" w:hAnsiTheme="minorHAnsi" w:cstheme="minorHAnsi"/>
+          <w:noProof/>
           <w:sz w:val="24"/>
           <w:szCs w:val="24"/>
         </w:rPr>
-        <w:t>algunas de las instrucciones en ensamblador correspondientes a LATC el programa no</w:t>
+        <w:drawing>
+          <wp:inline distT="0" distB="0" distL="0" distR="0" wp14:anchorId="0A95258D" wp14:editId="53F782A1">
+            <wp:extent cx="6594763" cy="2677914"/>
+            <wp:effectExtent l="0" t="0" r="0" b="8255"/>
+            <wp:docPr id="27" name="Imagen 27" descr="Interfaz de usuario gráfica, Texto, Aplicación, Correo electrónico&#10;&#10;Descripción generada automáticamente"/>
+            <wp:cNvGraphicFramePr>
+              <a:graphicFrameLocks xmlns:a="http://schemas.openxmlformats.org/drawingml/2006/main" noChangeAspect="1"/>
+            </wp:cNvGraphicFramePr>
+            <a:graphic xmlns:a="http://schemas.openxmlformats.org/drawingml/2006/main">
+              <a:graphicData uri="http://schemas.openxmlformats.org/drawingml/2006/picture">
+                <pic:pic xmlns:pic="http://schemas.openxmlformats.org/drawingml/2006/picture">
+                  <pic:nvPicPr>
+                    <pic:cNvPr id="27" name="Imagen 27" descr="Interfaz de usuario gráfica, Texto, Aplicación, Correo electrónico&#10;&#10;Descripción generada automáticamente"/>
+                    <pic:cNvPicPr/>
+                  </pic:nvPicPr>
+                  <pic:blipFill>
+                    <a:blip r:embed="rId19"/>
+                    <a:stretch>
+                      <a:fillRect/>
+                    </a:stretch>
+                  </pic:blipFill>
+                  <pic:spPr>
+                    <a:xfrm>
+                      <a:off x="0" y="0"/>
+                      <a:ext cx="6611195" cy="2684586"/>
+                    </a:xfrm>
+                    <a:prstGeom prst="rect">
+                      <a:avLst/>
+                    </a:prstGeom>
+                  </pic:spPr>
+                </pic:pic>
+              </a:graphicData>
+            </a:graphic>
+          </wp:inline>
+        </w:drawing>
       </w:r>
     </w:p>
     <w:p>
       <w:pPr>
-        <w:widowControl/>
-        <w:adjustRightInd w:val="0"/>
-        <w:rPr>
-          <w:rFonts w:ascii="Calibri" w:eastAsiaTheme="minorHAnsi" w:hAnsi="Calibri" w:cs="Calibri"/>
+        <w:jc w:val="center"/>
+        <w:rPr>
+          <w:rFonts w:asciiTheme="minorHAnsi" w:hAnsiTheme="minorHAnsi" w:cstheme="minorHAnsi"/>
+          <w:noProof/>
           <w:sz w:val="24"/>
           <w:szCs w:val="24"/>
         </w:rPr>
       </w:pPr>
       <w:r>
         <w:rPr>
-          <w:rFonts w:ascii="Calibri" w:eastAsiaTheme="minorHAnsi" w:hAnsi="Calibri" w:cs="Calibri"/>
+          <w:rFonts w:asciiTheme="minorHAnsi" w:hAnsiTheme="minorHAnsi" w:cstheme="minorHAnsi"/>
+          <w:noProof/>
           <w:sz w:val="24"/>
           <w:szCs w:val="24"/>
         </w:rPr>
-        <w:t>funcionará correctamente. Al usar LATCCLR, LATCSET o LATCINV se consigue que la</w:t>
+        <w:drawing>
+          <wp:inline distT="0" distB="0" distL="0" distR="0" wp14:anchorId="45FF4164" wp14:editId="1DE229B6">
+            <wp:extent cx="7169727" cy="4755653"/>
+            <wp:effectExtent l="0" t="0" r="0" b="6985"/>
+            <wp:docPr id="29" name="Imagen 29" descr="Texto&#10;&#10;Descripción generada automáticamente"/>
+            <wp:cNvGraphicFramePr>
+              <a:graphicFrameLocks xmlns:a="http://schemas.openxmlformats.org/drawingml/2006/main" noChangeAspect="1"/>
+            </wp:cNvGraphicFramePr>
+            <a:graphic xmlns:a="http://schemas.openxmlformats.org/drawingml/2006/main">
+              <a:graphicData uri="http://schemas.openxmlformats.org/drawingml/2006/picture">
+                <pic:pic xmlns:pic="http://schemas.openxmlformats.org/drawingml/2006/picture">
+                  <pic:nvPicPr>
+                    <pic:cNvPr id="29" name="Imagen 29" descr="Texto&#10;&#10;Descripción generada automáticamente"/>
+                    <pic:cNvPicPr/>
+                  </pic:nvPicPr>
+                  <pic:blipFill>
+                    <a:blip r:embed="rId20"/>
+                    <a:stretch>
+                      <a:fillRect/>
+                    </a:stretch>
+                  </pic:blipFill>
+                  <pic:spPr>
+                    <a:xfrm>
+                      <a:off x="0" y="0"/>
+                      <a:ext cx="7199248" cy="4775234"/>
+                    </a:xfrm>
+                    <a:prstGeom prst="rect">
+                      <a:avLst/>
+                    </a:prstGeom>
+                  </pic:spPr>
+                </pic:pic>
+              </a:graphicData>
+            </a:graphic>
+          </wp:inline>
+        </w:drawing>
       </w:r>
     </w:p>
     <w:p>
       <w:pPr>
-        <w:widowControl/>
-        <w:adjustRightInd w:val="0"/>
-        <w:rPr>
-          <w:rFonts w:ascii="Calibri" w:eastAsiaTheme="minorHAnsi" w:hAnsi="Calibri" w:cs="Calibri"/>
+        <w:jc w:val="center"/>
+        <w:rPr>
+          <w:rFonts w:asciiTheme="minorHAnsi" w:hAnsiTheme="minorHAnsi" w:cstheme="minorHAnsi"/>
+          <w:noProof/>
           <w:sz w:val="24"/>
           <w:szCs w:val="24"/>
         </w:rPr>
       </w:pPr>
-      <w:r>
-        <w:rPr>
-          <w:rFonts w:ascii="Calibri" w:eastAsiaTheme="minorHAnsi" w:hAnsi="Calibri" w:cs="Calibri"/>
+    </w:p>
+    <w:p>
+      <w:pPr>
+        <w:jc w:val="center"/>
+        <w:rPr>
+          <w:rFonts w:asciiTheme="minorHAnsi" w:hAnsiTheme="minorHAnsi" w:cstheme="minorHAnsi"/>
+          <w:noProof/>
           <w:sz w:val="24"/>
           <w:szCs w:val="24"/>
         </w:rPr>
-        <w:t>modificación se haga con una sola instrucción de escritura, por lo que es atómica.</w:t>
-      </w:r>
-    </w:p>
-    <w:p>
-      <w:pPr>
-        <w:widowControl/>
-        <w:adjustRightInd w:val="0"/>
-        <w:rPr>
-          <w:rFonts w:ascii="Calibri" w:eastAsiaTheme="minorHAnsi" w:hAnsi="Calibri" w:cs="Calibri"/>
+      </w:pPr>
+      <w:r>
+        <w:rPr>
+          <w:rFonts w:asciiTheme="minorHAnsi" w:hAnsiTheme="minorHAnsi" w:cstheme="minorHAnsi"/>
+          <w:noProof/>
           <w:sz w:val="24"/>
           <w:szCs w:val="24"/>
         </w:rPr>
-      </w:pPr>
-      <w:r>
-        <w:rPr>
-          <w:rFonts w:ascii="Calibri" w:eastAsiaTheme="minorHAnsi" w:hAnsi="Calibri" w:cs="Calibri"/>
+        <w:lastRenderedPageBreak/>
+        <w:drawing>
+          <wp:inline distT="0" distB="0" distL="0" distR="0" wp14:anchorId="0976B907" wp14:editId="5ABD9784">
+            <wp:extent cx="6899563" cy="4927362"/>
+            <wp:effectExtent l="0" t="0" r="0" b="6985"/>
+            <wp:docPr id="25" name="Imagen 25" descr="Texto&#10;&#10;Descripción generada automáticamente"/>
+            <wp:cNvGraphicFramePr>
+              <a:graphicFrameLocks xmlns:a="http://schemas.openxmlformats.org/drawingml/2006/main" noChangeAspect="1"/>
+            </wp:cNvGraphicFramePr>
+            <a:graphic xmlns:a="http://schemas.openxmlformats.org/drawingml/2006/main">
+              <a:graphicData uri="http://schemas.openxmlformats.org/drawingml/2006/picture">
+                <pic:pic xmlns:pic="http://schemas.openxmlformats.org/drawingml/2006/picture">
+                  <pic:nvPicPr>
+                    <pic:cNvPr id="25" name="Imagen 25" descr="Texto&#10;&#10;Descripción generada automáticamente"/>
+                    <pic:cNvPicPr/>
+                  </pic:nvPicPr>
+                  <pic:blipFill>
+                    <a:blip r:embed="rId21"/>
+                    <a:stretch>
+                      <a:fillRect/>
+                    </a:stretch>
+                  </pic:blipFill>
+                  <pic:spPr>
+                    <a:xfrm>
+                      <a:off x="0" y="0"/>
+                      <a:ext cx="6907006" cy="4932677"/>
+                    </a:xfrm>
+                    <a:prstGeom prst="rect">
+                      <a:avLst/>
+                    </a:prstGeom>
+                  </pic:spPr>
+                </pic:pic>
+              </a:graphicData>
+            </a:graphic>
+          </wp:inline>
+        </w:drawing>
+      </w:r>
+    </w:p>
+    <w:p>
+      <w:pPr>
+        <w:jc w:val="center"/>
+        <w:rPr>
+          <w:rFonts w:asciiTheme="minorHAnsi" w:hAnsiTheme="minorHAnsi" w:cstheme="minorHAnsi"/>
+          <w:noProof/>
           <w:sz w:val="24"/>
           <w:szCs w:val="24"/>
         </w:rPr>
-        <w:t>Cabe mencionar que no se ha observado ningún cambio al modificar el código porque</w:t>
-      </w:r>
-    </w:p>
-    <w:p>
-      <w:pPr>
-        <w:rPr>
-          <w:rFonts w:ascii="Calibri" w:eastAsiaTheme="minorHAnsi" w:hAnsi="Calibri" w:cs="Calibri"/>
+      </w:pPr>
+    </w:p>
+    <w:p>
+      <w:pPr>
+        <w:jc w:val="center"/>
+        <w:rPr>
+          <w:rFonts w:asciiTheme="minorHAnsi" w:hAnsiTheme="minorHAnsi" w:cstheme="minorHAnsi"/>
+          <w:noProof/>
           <w:sz w:val="24"/>
           <w:szCs w:val="24"/>
         </w:rPr>
       </w:pPr>
-      <w:r>
-        <w:rPr>
-          <w:rFonts w:ascii="Calibri" w:eastAsiaTheme="minorHAnsi" w:hAnsi="Calibri" w:cs="Calibri"/>
+    </w:p>
+    <w:p>
+      <w:pPr>
+        <w:jc w:val="center"/>
+        <w:rPr>
+          <w:rFonts w:asciiTheme="minorHAnsi" w:hAnsiTheme="minorHAnsi" w:cstheme="minorHAnsi"/>
+          <w:noProof/>
           <w:sz w:val="24"/>
           <w:szCs w:val="24"/>
         </w:rPr>
-        <w:t>no se ha dado la casualidad de que ocurra lo comentado anteriormente.</w:t>
-      </w:r>
-    </w:p>
-    <w:p>
-      <w:pPr>
-        <w:rPr>
-          <w:rFonts w:ascii="Calibri" w:eastAsiaTheme="minorHAnsi" w:hAnsi="Calibri" w:cs="Calibri"/>
+      </w:pPr>
+    </w:p>
+    <w:p>
+      <w:pPr>
+        <w:jc w:val="center"/>
+        <w:rPr>
+          <w:rFonts w:asciiTheme="minorHAnsi" w:hAnsiTheme="minorHAnsi" w:cstheme="minorHAnsi"/>
+          <w:noProof/>
           <w:sz w:val="24"/>
           <w:szCs w:val="24"/>
         </w:rPr>
@@ -433,150 +1999,469 @@
     </w:p>
     <w:p>
       <w:pPr>
-        <w:rPr>
-          <w:rFonts w:asciiTheme="minorHAnsi" w:hAnsiTheme="minorHAnsi" w:cstheme="minorHAnsi"/>
-          <w:b/>
-          <w:bCs/>
-          <w:noProof/>
-          <w:sz w:val="28"/>
-          <w:szCs w:val="28"/>
+        <w:jc w:val="center"/>
+        <w:rPr>
+          <w:rFonts w:asciiTheme="minorHAnsi" w:hAnsiTheme="minorHAnsi" w:cstheme="minorHAnsi"/>
+          <w:noProof/>
+          <w:sz w:val="24"/>
+          <w:szCs w:val="24"/>
+        </w:rPr>
+      </w:pPr>
+    </w:p>
+    <w:p>
+      <w:pPr>
+        <w:jc w:val="center"/>
+        <w:rPr>
+          <w:rFonts w:asciiTheme="minorHAnsi" w:hAnsiTheme="minorHAnsi" w:cstheme="minorHAnsi"/>
+          <w:noProof/>
+          <w:sz w:val="24"/>
+          <w:szCs w:val="24"/>
+        </w:rPr>
+      </w:pPr>
+    </w:p>
+    <w:p>
+      <w:pPr>
+        <w:jc w:val="center"/>
+        <w:rPr>
+          <w:rFonts w:asciiTheme="minorHAnsi" w:hAnsiTheme="minorHAnsi" w:cstheme="minorHAnsi"/>
+          <w:noProof/>
+          <w:sz w:val="24"/>
+          <w:szCs w:val="24"/>
+        </w:rPr>
+      </w:pPr>
+    </w:p>
+    <w:p>
+      <w:pPr>
+        <w:jc w:val="center"/>
+        <w:rPr>
+          <w:rFonts w:asciiTheme="minorHAnsi" w:hAnsiTheme="minorHAnsi" w:cstheme="minorHAnsi"/>
+          <w:noProof/>
+          <w:sz w:val="24"/>
+          <w:szCs w:val="24"/>
+        </w:rPr>
+      </w:pPr>
+    </w:p>
+    <w:p>
+      <w:pPr>
+        <w:jc w:val="center"/>
+        <w:rPr>
+          <w:rFonts w:asciiTheme="minorHAnsi" w:hAnsiTheme="minorHAnsi" w:cstheme="minorHAnsi"/>
+          <w:noProof/>
+          <w:sz w:val="24"/>
+          <w:szCs w:val="24"/>
+        </w:rPr>
+      </w:pPr>
+    </w:p>
+    <w:p>
+      <w:pPr>
+        <w:jc w:val="center"/>
+        <w:rPr>
+          <w:rFonts w:asciiTheme="minorHAnsi" w:hAnsiTheme="minorHAnsi" w:cstheme="minorHAnsi"/>
+          <w:noProof/>
+          <w:sz w:val="24"/>
+          <w:szCs w:val="24"/>
+        </w:rPr>
+      </w:pPr>
+    </w:p>
+    <w:p>
+      <w:pPr>
+        <w:jc w:val="center"/>
+        <w:rPr>
+          <w:rFonts w:asciiTheme="minorHAnsi" w:hAnsiTheme="minorHAnsi" w:cstheme="minorHAnsi"/>
+          <w:noProof/>
+          <w:sz w:val="24"/>
+          <w:szCs w:val="24"/>
+        </w:rPr>
+      </w:pPr>
+    </w:p>
+    <w:p>
+      <w:pPr>
+        <w:jc w:val="center"/>
+        <w:rPr>
+          <w:rFonts w:asciiTheme="minorHAnsi" w:hAnsiTheme="minorHAnsi" w:cstheme="minorHAnsi"/>
+          <w:noProof/>
+          <w:sz w:val="24"/>
+          <w:szCs w:val="24"/>
+        </w:rPr>
+      </w:pPr>
+    </w:p>
+    <w:p>
+      <w:pPr>
+        <w:jc w:val="center"/>
+        <w:rPr>
+          <w:rFonts w:asciiTheme="minorHAnsi" w:hAnsiTheme="minorHAnsi" w:cstheme="minorHAnsi"/>
+          <w:noProof/>
+          <w:sz w:val="24"/>
+          <w:szCs w:val="24"/>
+        </w:rPr>
+      </w:pPr>
+    </w:p>
+    <w:p>
+      <w:pPr>
+        <w:jc w:val="center"/>
+        <w:rPr>
+          <w:rFonts w:asciiTheme="minorHAnsi" w:hAnsiTheme="minorHAnsi" w:cstheme="minorHAnsi"/>
+          <w:noProof/>
+          <w:sz w:val="24"/>
+          <w:szCs w:val="24"/>
+        </w:rPr>
+      </w:pPr>
+    </w:p>
+    <w:p>
+      <w:pPr>
+        <w:jc w:val="center"/>
+        <w:rPr>
+          <w:rFonts w:asciiTheme="minorHAnsi" w:hAnsiTheme="minorHAnsi" w:cstheme="minorHAnsi"/>
+          <w:noProof/>
+          <w:sz w:val="24"/>
+          <w:szCs w:val="24"/>
+        </w:rPr>
+      </w:pPr>
+    </w:p>
+    <w:p>
+      <w:pPr>
+        <w:jc w:val="center"/>
+        <w:rPr>
+          <w:rFonts w:asciiTheme="minorHAnsi" w:hAnsiTheme="minorHAnsi" w:cstheme="minorHAnsi"/>
+          <w:noProof/>
+          <w:sz w:val="24"/>
+          <w:szCs w:val="24"/>
+        </w:rPr>
+      </w:pPr>
+    </w:p>
+    <w:p>
+      <w:pPr>
+        <w:jc w:val="center"/>
+        <w:rPr>
+          <w:rFonts w:asciiTheme="minorHAnsi" w:hAnsiTheme="minorHAnsi" w:cstheme="minorHAnsi"/>
+          <w:noProof/>
+          <w:sz w:val="24"/>
+          <w:szCs w:val="24"/>
+        </w:rPr>
+      </w:pPr>
+    </w:p>
+    <w:p>
+      <w:pPr>
+        <w:jc w:val="center"/>
+        <w:rPr>
+          <w:rFonts w:asciiTheme="minorHAnsi" w:hAnsiTheme="minorHAnsi" w:cstheme="minorHAnsi"/>
+          <w:noProof/>
+          <w:sz w:val="24"/>
+          <w:szCs w:val="24"/>
+        </w:rPr>
+      </w:pPr>
+    </w:p>
+    <w:p>
+      <w:pPr>
+        <w:jc w:val="center"/>
+        <w:rPr>
+          <w:rFonts w:asciiTheme="minorHAnsi" w:hAnsiTheme="minorHAnsi" w:cstheme="minorHAnsi"/>
+          <w:noProof/>
+          <w:sz w:val="24"/>
+          <w:szCs w:val="24"/>
+        </w:rPr>
+      </w:pPr>
+    </w:p>
+    <w:p>
+      <w:pPr>
+        <w:jc w:val="center"/>
+        <w:rPr>
+          <w:rFonts w:asciiTheme="minorHAnsi" w:hAnsiTheme="minorHAnsi" w:cstheme="minorHAnsi"/>
+          <w:noProof/>
+          <w:sz w:val="24"/>
+          <w:szCs w:val="24"/>
+        </w:rPr>
+      </w:pPr>
+    </w:p>
+    <w:p>
+      <w:pPr>
+        <w:jc w:val="center"/>
+        <w:rPr>
+          <w:rFonts w:asciiTheme="minorHAnsi" w:hAnsiTheme="minorHAnsi" w:cstheme="minorHAnsi"/>
+          <w:noProof/>
+          <w:sz w:val="24"/>
+          <w:szCs w:val="24"/>
+        </w:rPr>
+      </w:pPr>
+    </w:p>
+    <w:p>
+      <w:pPr>
+        <w:jc w:val="center"/>
+        <w:rPr>
+          <w:rFonts w:asciiTheme="minorHAnsi" w:hAnsiTheme="minorHAnsi" w:cstheme="minorHAnsi"/>
+          <w:noProof/>
+          <w:sz w:val="24"/>
+          <w:szCs w:val="24"/>
+        </w:rPr>
+      </w:pPr>
+    </w:p>
+    <w:p>
+      <w:pPr>
+        <w:jc w:val="center"/>
+        <w:rPr>
+          <w:rFonts w:asciiTheme="minorHAnsi" w:hAnsiTheme="minorHAnsi" w:cstheme="minorHAnsi"/>
+          <w:noProof/>
+          <w:sz w:val="24"/>
+          <w:szCs w:val="24"/>
           <w:u w:val="single"/>
         </w:rPr>
       </w:pPr>
       <w:r>
         <w:rPr>
           <w:rFonts w:asciiTheme="minorHAnsi" w:hAnsiTheme="minorHAnsi" w:cstheme="minorHAnsi"/>
-          <w:b/>
-          <w:bCs/>
-          <w:noProof/>
-          <w:sz w:val="28"/>
-          <w:szCs w:val="28"/>
-          <w:u w:val="single"/>
-        </w:rPr>
-        <w:t>Interrupciones múltiples</w:t>
+          <w:noProof/>
+          <w:sz w:val="24"/>
+          <w:szCs w:val="24"/>
+          <w:u w:val="single"/>
+        </w:rPr>
+        <w:lastRenderedPageBreak/>
+        <w:t>Código con la opción de esperar 4 segundos y apagar el LED</w:t>
       </w:r>
     </w:p>
     <w:p>
       <w:pPr>
-        <w:rPr>
-          <w:rFonts w:asciiTheme="minorHAnsi" w:hAnsiTheme="minorHAnsi" w:cstheme="minorHAnsi"/>
-          <w:b/>
-          <w:bCs/>
-          <w:noProof/>
-          <w:sz w:val="28"/>
-          <w:szCs w:val="28"/>
-          <w:u w:val="single"/>
-        </w:rPr>
-      </w:pPr>
-    </w:p>
-    <w:p>
-      <w:pPr>
-        <w:rPr>
-          <w:rFonts w:asciiTheme="minorHAnsi" w:hAnsiTheme="minorHAnsi" w:cstheme="minorHAnsi"/>
-          <w:b/>
-          <w:bCs/>
-          <w:noProof/>
-          <w:sz w:val="28"/>
-          <w:szCs w:val="28"/>
-          <w:u w:val="single"/>
-        </w:rPr>
-      </w:pPr>
-    </w:p>
-    <w:p>
-      <w:pPr>
-        <w:rPr>
-          <w:rFonts w:asciiTheme="minorHAnsi" w:hAnsiTheme="minorHAnsi" w:cstheme="minorHAnsi"/>
-          <w:b/>
-          <w:bCs/>
-          <w:noProof/>
-          <w:sz w:val="28"/>
-          <w:szCs w:val="28"/>
-          <w:u w:val="single"/>
-        </w:rPr>
-      </w:pPr>
-    </w:p>
-    <w:p>
-      <w:pPr>
-        <w:rPr>
-          <w:rFonts w:asciiTheme="minorHAnsi" w:hAnsiTheme="minorHAnsi" w:cstheme="minorHAnsi"/>
-          <w:b/>
-          <w:bCs/>
-          <w:noProof/>
-          <w:sz w:val="28"/>
-          <w:szCs w:val="28"/>
-          <w:u w:val="single"/>
+        <w:jc w:val="center"/>
+        <w:rPr>
+          <w:rFonts w:asciiTheme="minorHAnsi" w:hAnsiTheme="minorHAnsi" w:cstheme="minorHAnsi"/>
+          <w:noProof/>
+          <w:sz w:val="24"/>
+          <w:szCs w:val="24"/>
+        </w:rPr>
+      </w:pPr>
+    </w:p>
+    <w:p>
+      <w:pPr>
+        <w:jc w:val="center"/>
+        <w:rPr>
+          <w:rFonts w:asciiTheme="minorHAnsi" w:hAnsiTheme="minorHAnsi" w:cstheme="minorHAnsi"/>
+          <w:noProof/>
+          <w:sz w:val="28"/>
+          <w:szCs w:val="28"/>
         </w:rPr>
       </w:pPr>
       <w:r>
         <w:rPr>
           <w:rFonts w:asciiTheme="minorHAnsi" w:hAnsiTheme="minorHAnsi" w:cstheme="minorHAnsi"/>
-          <w:b/>
-          <w:bCs/>
-          <w:noProof/>
-          <w:sz w:val="28"/>
-          <w:szCs w:val="28"/>
-          <w:u w:val="single"/>
-        </w:rPr>
-        <w:t>Juego de velocidad</w:t>
+          <w:noProof/>
+          <w:sz w:val="28"/>
+          <w:szCs w:val="28"/>
+        </w:rPr>
+        <w:drawing>
+          <wp:inline distT="0" distB="0" distL="0" distR="0" wp14:anchorId="7FB6384C" wp14:editId="00D5F119">
+            <wp:extent cx="6740236" cy="3373526"/>
+            <wp:effectExtent l="0" t="0" r="3810" b="0"/>
+            <wp:docPr id="17" name="Imagen 17" descr="Interfaz de usuario gráfica, Texto, Aplicación, Correo electrónico&#10;&#10;Descripción generada automáticamente"/>
+            <wp:cNvGraphicFramePr>
+              <a:graphicFrameLocks xmlns:a="http://schemas.openxmlformats.org/drawingml/2006/main" noChangeAspect="1"/>
+            </wp:cNvGraphicFramePr>
+            <a:graphic xmlns:a="http://schemas.openxmlformats.org/drawingml/2006/main">
+              <a:graphicData uri="http://schemas.openxmlformats.org/drawingml/2006/picture">
+                <pic:pic xmlns:pic="http://schemas.openxmlformats.org/drawingml/2006/picture">
+                  <pic:nvPicPr>
+                    <pic:cNvPr id="17" name="Imagen 17" descr="Interfaz de usuario gráfica, Texto, Aplicación, Correo electrónico&#10;&#10;Descripción generada automáticamente"/>
+                    <pic:cNvPicPr/>
+                  </pic:nvPicPr>
+                  <pic:blipFill>
+                    <a:blip r:embed="rId22"/>
+                    <a:stretch>
+                      <a:fillRect/>
+                    </a:stretch>
+                  </pic:blipFill>
+                  <pic:spPr>
+                    <a:xfrm>
+                      <a:off x="0" y="0"/>
+                      <a:ext cx="6746922" cy="3376872"/>
+                    </a:xfrm>
+                    <a:prstGeom prst="rect">
+                      <a:avLst/>
+                    </a:prstGeom>
+                  </pic:spPr>
+                </pic:pic>
+              </a:graphicData>
+            </a:graphic>
+          </wp:inline>
+        </w:drawing>
       </w:r>
     </w:p>
     <w:p>
       <w:pPr>
-        <w:rPr>
-          <w:rFonts w:asciiTheme="minorHAnsi" w:hAnsiTheme="minorHAnsi" w:cstheme="minorHAnsi"/>
-          <w:b/>
-          <w:bCs/>
-          <w:noProof/>
-          <w:sz w:val="28"/>
-          <w:szCs w:val="28"/>
-          <w:u w:val="single"/>
-        </w:rPr>
-      </w:pPr>
-    </w:p>
-    <w:p>
-      <w:pPr>
-        <w:rPr>
-          <w:rFonts w:asciiTheme="minorHAnsi" w:hAnsiTheme="minorHAnsi" w:cstheme="minorHAnsi"/>
-          <w:b/>
-          <w:bCs/>
-          <w:noProof/>
-          <w:sz w:val="28"/>
-          <w:szCs w:val="28"/>
-          <w:u w:val="single"/>
-        </w:rPr>
-      </w:pPr>
-    </w:p>
-    <w:p>
-      <w:pPr>
-        <w:rPr>
-          <w:rFonts w:asciiTheme="minorHAnsi" w:hAnsiTheme="minorHAnsi" w:cstheme="minorHAnsi"/>
-          <w:b/>
-          <w:bCs/>
-          <w:noProof/>
-          <w:sz w:val="28"/>
-          <w:szCs w:val="28"/>
-          <w:u w:val="single"/>
-        </w:rPr>
-      </w:pPr>
-    </w:p>
-    <w:p>
-      <w:pPr>
-        <w:rPr>
-          <w:rFonts w:asciiTheme="minorHAnsi" w:hAnsiTheme="minorHAnsi" w:cstheme="minorHAnsi"/>
-          <w:b/>
-          <w:bCs/>
-          <w:noProof/>
-          <w:sz w:val="28"/>
-          <w:szCs w:val="28"/>
-          <w:u w:val="single"/>
-        </w:rPr>
-      </w:pPr>
+        <w:jc w:val="center"/>
+        <w:rPr>
+          <w:rFonts w:asciiTheme="minorHAnsi" w:hAnsiTheme="minorHAnsi" w:cstheme="minorHAnsi"/>
+          <w:noProof/>
+          <w:sz w:val="28"/>
+          <w:szCs w:val="28"/>
+        </w:rPr>
+      </w:pPr>
+      <w:r>
+        <w:rPr>
+          <w:rFonts w:asciiTheme="minorHAnsi" w:hAnsiTheme="minorHAnsi" w:cstheme="minorHAnsi"/>
+          <w:noProof/>
+          <w:sz w:val="28"/>
+          <w:szCs w:val="28"/>
+        </w:rPr>
+        <w:drawing>
+          <wp:inline distT="0" distB="0" distL="0" distR="0" wp14:anchorId="41D0A3B8" wp14:editId="455BB182">
+            <wp:extent cx="6795091" cy="5050629"/>
+            <wp:effectExtent l="0" t="0" r="6350" b="0"/>
+            <wp:docPr id="19" name="Imagen 19" descr="Interfaz de usuario gráfica, Texto&#10;&#10;Descripción generada automáticamente"/>
+            <wp:cNvGraphicFramePr>
+              <a:graphicFrameLocks xmlns:a="http://schemas.openxmlformats.org/drawingml/2006/main" noChangeAspect="1"/>
+            </wp:cNvGraphicFramePr>
+            <a:graphic xmlns:a="http://schemas.openxmlformats.org/drawingml/2006/main">
+              <a:graphicData uri="http://schemas.openxmlformats.org/drawingml/2006/picture">
+                <pic:pic xmlns:pic="http://schemas.openxmlformats.org/drawingml/2006/picture">
+                  <pic:nvPicPr>
+                    <pic:cNvPr id="19" name="Imagen 19" descr="Interfaz de usuario gráfica, Texto&#10;&#10;Descripción generada automáticamente"/>
+                    <pic:cNvPicPr/>
+                  </pic:nvPicPr>
+                  <pic:blipFill>
+                    <a:blip r:embed="rId23"/>
+                    <a:stretch>
+                      <a:fillRect/>
+                    </a:stretch>
+                  </pic:blipFill>
+                  <pic:spPr>
+                    <a:xfrm>
+                      <a:off x="0" y="0"/>
+                      <a:ext cx="6820044" cy="5069176"/>
+                    </a:xfrm>
+                    <a:prstGeom prst="rect">
+                      <a:avLst/>
+                    </a:prstGeom>
+                  </pic:spPr>
+                </pic:pic>
+              </a:graphicData>
+            </a:graphic>
+          </wp:inline>
+        </w:drawing>
+      </w:r>
+    </w:p>
+    <w:p>
+      <w:pPr>
+        <w:jc w:val="center"/>
+        <w:rPr>
+          <w:rFonts w:asciiTheme="minorHAnsi" w:hAnsiTheme="minorHAnsi" w:cstheme="minorHAnsi"/>
+          <w:noProof/>
+          <w:sz w:val="28"/>
+          <w:szCs w:val="28"/>
+        </w:rPr>
+      </w:pPr>
+    </w:p>
+    <w:p>
+      <w:pPr>
+        <w:jc w:val="center"/>
+        <w:rPr>
+          <w:rFonts w:asciiTheme="minorHAnsi" w:hAnsiTheme="minorHAnsi" w:cstheme="minorHAnsi"/>
+          <w:noProof/>
+          <w:sz w:val="28"/>
+          <w:szCs w:val="28"/>
+        </w:rPr>
+      </w:pPr>
+      <w:r>
+        <w:rPr>
+          <w:rFonts w:asciiTheme="minorHAnsi" w:hAnsiTheme="minorHAnsi" w:cstheme="minorHAnsi"/>
+          <w:noProof/>
+          <w:sz w:val="28"/>
+          <w:szCs w:val="28"/>
+        </w:rPr>
+        <w:lastRenderedPageBreak/>
+        <w:drawing>
+          <wp:inline distT="0" distB="0" distL="0" distR="0" wp14:anchorId="4E924D7E" wp14:editId="40649373">
+            <wp:extent cx="6907004" cy="3678381"/>
+            <wp:effectExtent l="0" t="0" r="8255" b="0"/>
+            <wp:docPr id="21" name="Imagen 21" descr="Interfaz de usuario gráfica, Texto, Aplicación, Correo electrónico&#10;&#10;Descripción generada automáticamente"/>
+            <wp:cNvGraphicFramePr>
+              <a:graphicFrameLocks xmlns:a="http://schemas.openxmlformats.org/drawingml/2006/main" noChangeAspect="1"/>
+            </wp:cNvGraphicFramePr>
+            <a:graphic xmlns:a="http://schemas.openxmlformats.org/drawingml/2006/main">
+              <a:graphicData uri="http://schemas.openxmlformats.org/drawingml/2006/picture">
+                <pic:pic xmlns:pic="http://schemas.openxmlformats.org/drawingml/2006/picture">
+                  <pic:nvPicPr>
+                    <pic:cNvPr id="21" name="Imagen 21" descr="Interfaz de usuario gráfica, Texto, Aplicación, Correo electrónico&#10;&#10;Descripción generada automáticamente"/>
+                    <pic:cNvPicPr/>
+                  </pic:nvPicPr>
+                  <pic:blipFill>
+                    <a:blip r:embed="rId24"/>
+                    <a:stretch>
+                      <a:fillRect/>
+                    </a:stretch>
+                  </pic:blipFill>
+                  <pic:spPr>
+                    <a:xfrm>
+                      <a:off x="0" y="0"/>
+                      <a:ext cx="6923308" cy="3687064"/>
+                    </a:xfrm>
+                    <a:prstGeom prst="rect">
+                      <a:avLst/>
+                    </a:prstGeom>
+                  </pic:spPr>
+                </pic:pic>
+              </a:graphicData>
+            </a:graphic>
+          </wp:inline>
+        </w:drawing>
+      </w:r>
+    </w:p>
+    <w:p>
+      <w:pPr>
+        <w:jc w:val="center"/>
+        <w:rPr>
+          <w:rFonts w:asciiTheme="minorHAnsi" w:hAnsiTheme="minorHAnsi" w:cstheme="minorHAnsi"/>
+          <w:noProof/>
+          <w:sz w:val="28"/>
+          <w:szCs w:val="28"/>
+        </w:rPr>
+      </w:pPr>
+      <w:r>
+        <w:rPr>
+          <w:rFonts w:asciiTheme="minorHAnsi" w:hAnsiTheme="minorHAnsi" w:cstheme="minorHAnsi"/>
+          <w:noProof/>
+          <w:sz w:val="28"/>
+          <w:szCs w:val="28"/>
+        </w:rPr>
+        <w:drawing>
+          <wp:inline distT="0" distB="0" distL="0" distR="0" wp14:anchorId="6BB006C3" wp14:editId="3074DE21">
+            <wp:extent cx="6760130" cy="3089564"/>
+            <wp:effectExtent l="0" t="0" r="3175" b="0"/>
+            <wp:docPr id="23" name="Imagen 23" descr="Interfaz de usuario gráfica, Texto, Aplicación, Correo electrónico&#10;&#10;Descripción generada automáticamente"/>
+            <wp:cNvGraphicFramePr>
+              <a:graphicFrameLocks xmlns:a="http://schemas.openxmlformats.org/drawingml/2006/main" noChangeAspect="1"/>
+            </wp:cNvGraphicFramePr>
+            <a:graphic xmlns:a="http://schemas.openxmlformats.org/drawingml/2006/main">
+              <a:graphicData uri="http://schemas.openxmlformats.org/drawingml/2006/picture">
+                <pic:pic xmlns:pic="http://schemas.openxmlformats.org/drawingml/2006/picture">
+                  <pic:nvPicPr>
+                    <pic:cNvPr id="23" name="Imagen 23" descr="Interfaz de usuario gráfica, Texto, Aplicación, Correo electrónico&#10;&#10;Descripción generada automáticamente"/>
+                    <pic:cNvPicPr/>
+                  </pic:nvPicPr>
+                  <pic:blipFill>
+                    <a:blip r:embed="rId25"/>
+                    <a:stretch>
+                      <a:fillRect/>
+                    </a:stretch>
+                  </pic:blipFill>
+                  <pic:spPr>
+                    <a:xfrm>
+                      <a:off x="0" y="0"/>
+                      <a:ext cx="6769292" cy="3093751"/>
+                    </a:xfrm>
+                    <a:prstGeom prst="rect">
+                      <a:avLst/>
+                    </a:prstGeom>
+                  </pic:spPr>
+                </pic:pic>
+              </a:graphicData>
+            </a:graphic>
+          </wp:inline>
+        </w:drawing>
+      </w:r>
     </w:p>
     <w:sectPr>
-      <w:headerReference w:type="even" r:id="rId7"/>
-      <w:headerReference w:type="default" r:id="rId8"/>
-      <w:footerReference w:type="even" r:id="rId9"/>
-      <w:footerReference w:type="default" r:id="rId10"/>
+      <w:headerReference w:type="even" r:id="rId26"/>
+      <w:headerReference w:type="default" r:id="rId27"/>
+      <w:footerReference w:type="even" r:id="rId28"/>
+      <w:footerReference w:type="default" r:id="rId29"/>
       <w:pgSz w:w="11910" w:h="16840"/>
       <w:pgMar w:top="1460" w:right="1000" w:bottom="880" w:left="1020" w:header="367" w:footer="697" w:gutter="0"/>
       <w:cols w:space="720"/>
@@ -1574,7 +3459,7 @@
                               <w:color w:val="999999"/>
                               <w:sz w:val="24"/>
                             </w:rPr>
-                            <w:t>4</w:t>
+                            <w:t>5</w:t>
                           </w:r>
                           <w:r>
                             <w:rPr>
@@ -1606,7 +3491,7 @@
                               <w:color w:val="999999"/>
                               <w:sz w:val="24"/>
                             </w:rPr>
-                            <w:t>Ensamblador</w:t>
+                            <w:t>Interrupciones</w:t>
                           </w:r>
                         </w:p>
                       </w:txbxContent>
@@ -1692,7 +3577,7 @@
                         <w:color w:val="999999"/>
                         <w:sz w:val="24"/>
                       </w:rPr>
-                      <w:t>4</w:t>
+                      <w:t>5</w:t>
                     </w:r>
                     <w:r>
                       <w:rPr>
@@ -1724,7 +3609,7 @@
                         <w:color w:val="999999"/>
                         <w:sz w:val="24"/>
                       </w:rPr>
-                      <w:t>Ensamblador</w:t>
+                      <w:t>Interrupciones</w:t>
                     </w:r>
                   </w:p>
                 </w:txbxContent>

</xml_diff>